<commit_message>
Updated Pflichtenheft to V1.1
</commit_message>
<xml_diff>
--- a/Doc/Pflichtenheft.docx
+++ b/Doc/Pflichtenheft.docx
@@ -137,7 +137,18 @@
                                         <w:szCs w:val="64"/>
                                         <w:lang w:val="de-AT"/>
                                       </w:rPr>
-                                      <w:t xml:space="preserve"> – Tool für manuelles Software-Testing</w:t>
+                                      <w:t xml:space="preserve"> – </w:t>
+                                    </w:r>
+                                    <w:r>
+                                      <w:rPr>
+                                        <w:rFonts w:asciiTheme="majorHAnsi" w:eastAsiaTheme="majorEastAsia" w:hAnsiTheme="majorHAnsi" w:cstheme="majorBidi"/>
+                                        <w:caps/>
+                                        <w:color w:val="8496B0" w:themeColor="text2" w:themeTint="99"/>
+                                        <w:sz w:val="64"/>
+                                        <w:szCs w:val="64"/>
+                                        <w:lang w:val="de-AT"/>
+                                      </w:rPr>
+                                      <w:t>SmartQS</w:t>
                                     </w:r>
                                   </w:p>
                                 </w:sdtContent>
@@ -265,7 +276,18 @@
                                   <w:szCs w:val="64"/>
                                   <w:lang w:val="de-AT"/>
                                 </w:rPr>
-                                <w:t xml:space="preserve"> – Tool für manuelles Software-Testing</w:t>
+                                <w:t xml:space="preserve"> – </w:t>
+                              </w:r>
+                              <w:r>
+                                <w:rPr>
+                                  <w:rFonts w:asciiTheme="majorHAnsi" w:eastAsiaTheme="majorEastAsia" w:hAnsiTheme="majorHAnsi" w:cstheme="majorBidi"/>
+                                  <w:caps/>
+                                  <w:color w:val="8496B0" w:themeColor="text2" w:themeTint="99"/>
+                                  <w:sz w:val="64"/>
+                                  <w:szCs w:val="64"/>
+                                  <w:lang w:val="de-AT"/>
+                                </w:rPr>
+                                <w:t>SmartQS</w:t>
                               </w:r>
                             </w:p>
                           </w:sdtContent>
@@ -1163,18 +1185,12 @@
                 <w:rFonts w:ascii="Arial" w:hAnsi="Arial" w:cs="Arial"/>
               </w:rPr>
             </w:pPr>
+            <w:proofErr w:type="spellStart"/>
             <w:r>
               <w:rPr>
                 <w:rFonts w:ascii="Arial" w:hAnsi="Arial" w:cs="Arial"/>
               </w:rPr>
-              <w:t>Tool für manuelles Software-</w:t>
-            </w:r>
-            <w:proofErr w:type="spellStart"/>
-            <w:r>
-              <w:rPr>
-                <w:rFonts w:ascii="Arial" w:hAnsi="Arial" w:cs="Arial"/>
-              </w:rPr>
-              <w:t>Testing</w:t>
+              <w:t>SmartQS</w:t>
             </w:r>
             <w:proofErr w:type="spellEnd"/>
           </w:p>
@@ -1485,7 +1501,13 @@
               <w:rPr>
                 <w:rFonts w:ascii="Arial" w:hAnsi="Arial" w:cs="Arial"/>
               </w:rPr>
-              <w:t>1.0</w:t>
+              <w:t>1.</w:t>
+            </w:r>
+            <w:r>
+              <w:rPr>
+                <w:rFonts w:ascii="Arial" w:hAnsi="Arial" w:cs="Arial"/>
+              </w:rPr>
+              <w:t>1</w:t>
             </w:r>
           </w:p>
         </w:tc>
@@ -1617,6 +1639,58 @@
             </w:pPr>
             <w:r>
               <w:t>Birngruber, Werner</w:t>
+            </w:r>
+          </w:p>
+        </w:tc>
+      </w:tr>
+      <w:tr>
+        <w:tc>
+          <w:tcPr>
+            <w:cnfStyle w:val="001000000000" w:firstRow="0" w:lastRow="0" w:firstColumn="1" w:lastColumn="0" w:oddVBand="0" w:evenVBand="0" w:oddHBand="0" w:evenHBand="0" w:firstRowFirstColumn="0" w:firstRowLastColumn="0" w:lastRowFirstColumn="0" w:lastRowLastColumn="0"/>
+            <w:tcW w:w="1137" w:type="dxa"/>
+          </w:tcPr>
+          <w:p>
+            <w:r>
+              <w:t>1.1</w:t>
+            </w:r>
+          </w:p>
+        </w:tc>
+        <w:tc>
+          <w:tcPr>
+            <w:tcW w:w="4528" w:type="dxa"/>
+          </w:tcPr>
+          <w:p>
+            <w:pPr>
+              <w:cnfStyle w:val="000000000000" w:firstRow="0" w:lastRow="0" w:firstColumn="0" w:lastColumn="0" w:oddVBand="0" w:evenVBand="0" w:oddHBand="0" w:evenHBand="0" w:firstRowFirstColumn="0" w:firstRowLastColumn="0" w:lastRowFirstColumn="0" w:lastRowLastColumn="0"/>
+            </w:pPr>
+            <w:r>
+              <w:t>Name finalisiert, Bilder eingefügt</w:t>
+            </w:r>
+          </w:p>
+        </w:tc>
+        <w:tc>
+          <w:tcPr>
+            <w:tcW w:w="1380" w:type="dxa"/>
+          </w:tcPr>
+          <w:p>
+            <w:pPr>
+              <w:cnfStyle w:val="000000000000" w:firstRow="0" w:lastRow="0" w:firstColumn="0" w:lastColumn="0" w:oddVBand="0" w:evenVBand="0" w:oddHBand="0" w:evenHBand="0" w:firstRowFirstColumn="0" w:firstRowLastColumn="0" w:lastRowFirstColumn="0" w:lastRowLastColumn="0"/>
+            </w:pPr>
+            <w:r>
+              <w:t>02.10.2020</w:t>
+            </w:r>
+          </w:p>
+        </w:tc>
+        <w:tc>
+          <w:tcPr>
+            <w:tcW w:w="2017" w:type="dxa"/>
+          </w:tcPr>
+          <w:p>
+            <w:pPr>
+              <w:cnfStyle w:val="000000000000" w:firstRow="0" w:lastRow="0" w:firstColumn="0" w:lastColumn="0" w:oddVBand="0" w:evenVBand="0" w:oddHBand="0" w:evenHBand="0" w:firstRowFirstColumn="0" w:firstRowLastColumn="0" w:lastRowFirstColumn="0" w:lastRowLastColumn="0"/>
+            </w:pPr>
+            <w:r>
+              <w:t>Birngruber</w:t>
             </w:r>
           </w:p>
         </w:tc>
@@ -1681,7 +1755,7 @@
           <w:r>
             <w:fldChar w:fldCharType="separate"/>
           </w:r>
-          <w:hyperlink w:anchor="_Toc51922251" w:history="1">
+          <w:hyperlink w:anchor="_Toc52527113" w:history="1">
             <w:r>
               <w:rPr>
                 <w:rStyle w:val="Hyperlink"/>
@@ -1708,7 +1782,7 @@
                 <w:noProof/>
                 <w:webHidden/>
               </w:rPr>
-              <w:instrText xml:space="preserve"> PAGEREF _Toc51922251 \h </w:instrText>
+              <w:instrText xml:space="preserve"> PAGEREF _Toc52527113 \h </w:instrText>
             </w:r>
             <w:r>
               <w:rPr>
@@ -1751,7 +1825,7 @@
               <w:lang w:val="en-150" w:eastAsia="en-150"/>
             </w:rPr>
           </w:pPr>
-          <w:hyperlink w:anchor="_Toc51922252" w:history="1">
+          <w:hyperlink w:anchor="_Toc52527114" w:history="1">
             <w:r>
               <w:rPr>
                 <w:rStyle w:val="Hyperlink"/>
@@ -1778,7 +1852,7 @@
                 <w:noProof/>
                 <w:webHidden/>
               </w:rPr>
-              <w:instrText xml:space="preserve"> PAGEREF _Toc51922252 \h </w:instrText>
+              <w:instrText xml:space="preserve"> PAGEREF _Toc52527114 \h </w:instrText>
             </w:r>
             <w:r>
               <w:rPr>
@@ -1821,13 +1895,13 @@
               <w:lang w:val="en-150" w:eastAsia="en-150"/>
             </w:rPr>
           </w:pPr>
-          <w:hyperlink w:anchor="_Toc51922253" w:history="1">
+          <w:hyperlink w:anchor="_Toc52527115" w:history="1">
             <w:r>
               <w:rPr>
                 <w:rStyle w:val="Hyperlink"/>
                 <w:noProof/>
               </w:rPr>
-              <w:t>2.1 Ziel und Zweck des Dokuments</w:t>
+              <w:t>2.1 Ausgangssituation</w:t>
             </w:r>
             <w:r>
               <w:rPr>
@@ -1848,7 +1922,13 @@
                 <w:noProof/>
                 <w:webHidden/>
               </w:rPr>
-              <w:instrText xml:space="preserve"> PAGEREF _Toc51922253 \h </w:instrText>
+              <w:instrText xml:space="preserve"> PAGEREF _Toc52527115 \h </w:instrText>
+            </w:r>
+            <w:r>
+              <w:rPr>
+                <w:noProof/>
+                <w:webHidden/>
+              </w:rPr>
             </w:r>
             <w:r>
               <w:rPr>
@@ -1859,13 +1939,10 @@
             </w:r>
             <w:r>
               <w:rPr>
-                <w:b/>
-                <w:bCs/>
-                <w:noProof/>
-                <w:webHidden/>
-                <w:lang w:val="de-DE"/>
-              </w:rPr>
-              <w:t>Fehler! Textmarke nicht definiert.</w:t>
+                <w:noProof/>
+                <w:webHidden/>
+              </w:rPr>
+              <w:t>3</w:t>
             </w:r>
             <w:r>
               <w:rPr>
@@ -1888,13 +1965,13 @@
               <w:lang w:val="en-150" w:eastAsia="en-150"/>
             </w:rPr>
           </w:pPr>
-          <w:hyperlink w:anchor="_Toc51922254" w:history="1">
+          <w:hyperlink w:anchor="_Toc52527116" w:history="1">
             <w:r>
               <w:rPr>
                 <w:rStyle w:val="Hyperlink"/>
                 <w:noProof/>
               </w:rPr>
-              <w:t>2.2 Ausgangssituation</w:t>
+              <w:t>2.2 Teams und Schnittstellen</w:t>
             </w:r>
             <w:r>
               <w:rPr>
@@ -1915,7 +1992,77 @@
                 <w:noProof/>
                 <w:webHidden/>
               </w:rPr>
-              <w:instrText xml:space="preserve"> PAGEREF _Toc51922254 \h </w:instrText>
+              <w:instrText xml:space="preserve"> PAGEREF _Toc52527116 \h </w:instrText>
+            </w:r>
+            <w:r>
+              <w:rPr>
+                <w:noProof/>
+                <w:webHidden/>
+              </w:rPr>
+            </w:r>
+            <w:r>
+              <w:rPr>
+                <w:noProof/>
+                <w:webHidden/>
+              </w:rPr>
+              <w:fldChar w:fldCharType="separate"/>
+            </w:r>
+            <w:r>
+              <w:rPr>
+                <w:noProof/>
+                <w:webHidden/>
+              </w:rPr>
+              <w:t>3</w:t>
+            </w:r>
+            <w:r>
+              <w:rPr>
+                <w:noProof/>
+                <w:webHidden/>
+              </w:rPr>
+              <w:fldChar w:fldCharType="end"/>
+            </w:r>
+          </w:hyperlink>
+        </w:p>
+        <w:p>
+          <w:pPr>
+            <w:pStyle w:val="Verzeichnis1"/>
+            <w:tabs>
+              <w:tab w:val="right" w:leader="dot" w:pos="9062"/>
+            </w:tabs>
+            <w:rPr>
+              <w:rFonts w:eastAsiaTheme="minorEastAsia"/>
+              <w:noProof/>
+              <w:lang w:val="en-150" w:eastAsia="en-150"/>
+            </w:rPr>
+          </w:pPr>
+          <w:hyperlink w:anchor="_Toc52527117" w:history="1">
+            <w:r>
+              <w:rPr>
+                <w:rStyle w:val="Hyperlink"/>
+                <w:noProof/>
+              </w:rPr>
+              <w:t>3 Konzept</w:t>
+            </w:r>
+            <w:r>
+              <w:rPr>
+                <w:noProof/>
+                <w:webHidden/>
+              </w:rPr>
+              <w:tab/>
+            </w:r>
+            <w:r>
+              <w:rPr>
+                <w:noProof/>
+                <w:webHidden/>
+              </w:rPr>
+              <w:fldChar w:fldCharType="begin"/>
+            </w:r>
+            <w:r>
+              <w:rPr>
+                <w:noProof/>
+                <w:webHidden/>
+              </w:rPr>
+              <w:instrText xml:space="preserve"> PAGEREF _Toc52527117 \h </w:instrText>
             </w:r>
             <w:r>
               <w:rPr>
@@ -1958,13 +2105,13 @@
               <w:lang w:val="en-150" w:eastAsia="en-150"/>
             </w:rPr>
           </w:pPr>
-          <w:hyperlink w:anchor="_Toc51922255" w:history="1">
+          <w:hyperlink w:anchor="_Toc52527118" w:history="1">
             <w:r>
               <w:rPr>
                 <w:rStyle w:val="Hyperlink"/>
                 <w:noProof/>
               </w:rPr>
-              <w:t>2.3 Teams und Schnittstellen</w:t>
+              <w:t>3.1 Ziel des Anbieters</w:t>
             </w:r>
             <w:r>
               <w:rPr>
@@ -1985,7 +2132,77 @@
                 <w:noProof/>
                 <w:webHidden/>
               </w:rPr>
-              <w:instrText xml:space="preserve"> PAGEREF _Toc51922255 \h </w:instrText>
+              <w:instrText xml:space="preserve"> PAGEREF _Toc52527118 \h </w:instrText>
+            </w:r>
+            <w:r>
+              <w:rPr>
+                <w:noProof/>
+                <w:webHidden/>
+              </w:rPr>
+            </w:r>
+            <w:r>
+              <w:rPr>
+                <w:noProof/>
+                <w:webHidden/>
+              </w:rPr>
+              <w:fldChar w:fldCharType="separate"/>
+            </w:r>
+            <w:r>
+              <w:rPr>
+                <w:noProof/>
+                <w:webHidden/>
+              </w:rPr>
+              <w:t>3</w:t>
+            </w:r>
+            <w:r>
+              <w:rPr>
+                <w:noProof/>
+                <w:webHidden/>
+              </w:rPr>
+              <w:fldChar w:fldCharType="end"/>
+            </w:r>
+          </w:hyperlink>
+        </w:p>
+        <w:p>
+          <w:pPr>
+            <w:pStyle w:val="Verzeichnis2"/>
+            <w:tabs>
+              <w:tab w:val="right" w:leader="dot" w:pos="9062"/>
+            </w:tabs>
+            <w:rPr>
+              <w:rFonts w:eastAsiaTheme="minorEastAsia"/>
+              <w:noProof/>
+              <w:lang w:val="en-150" w:eastAsia="en-150"/>
+            </w:rPr>
+          </w:pPr>
+          <w:hyperlink w:anchor="_Toc52527119" w:history="1">
+            <w:r>
+              <w:rPr>
+                <w:rStyle w:val="Hyperlink"/>
+                <w:noProof/>
+              </w:rPr>
+              <w:t>3.2 Ziele und Nutzen des Anwenders</w:t>
+            </w:r>
+            <w:r>
+              <w:rPr>
+                <w:noProof/>
+                <w:webHidden/>
+              </w:rPr>
+              <w:tab/>
+            </w:r>
+            <w:r>
+              <w:rPr>
+                <w:noProof/>
+                <w:webHidden/>
+              </w:rPr>
+              <w:fldChar w:fldCharType="begin"/>
+            </w:r>
+            <w:r>
+              <w:rPr>
+                <w:noProof/>
+                <w:webHidden/>
+              </w:rPr>
+              <w:instrText xml:space="preserve"> PAGEREF _Toc52527119 \h </w:instrText>
             </w:r>
             <w:r>
               <w:rPr>
@@ -2028,13 +2245,13 @@
               <w:lang w:val="en-150" w:eastAsia="en-150"/>
             </w:rPr>
           </w:pPr>
-          <w:hyperlink w:anchor="_Toc51922256" w:history="1">
+          <w:hyperlink w:anchor="_Toc52527120" w:history="1">
             <w:r>
               <w:rPr>
                 <w:rStyle w:val="Hyperlink"/>
                 <w:noProof/>
               </w:rPr>
-              <w:t>3 Konzept</w:t>
+              <w:t>4 Funktionale Anforderungen</w:t>
             </w:r>
             <w:r>
               <w:rPr>
@@ -2055,7 +2272,7 @@
                 <w:noProof/>
                 <w:webHidden/>
               </w:rPr>
-              <w:instrText xml:space="preserve"> PAGEREF _Toc51922256 \h </w:instrText>
+              <w:instrText xml:space="preserve"> PAGEREF _Toc52527120 \h </w:instrText>
             </w:r>
             <w:r>
               <w:rPr>
@@ -2098,13 +2315,13 @@
               <w:lang w:val="en-150" w:eastAsia="en-150"/>
             </w:rPr>
           </w:pPr>
-          <w:hyperlink w:anchor="_Toc51922257" w:history="1">
+          <w:hyperlink w:anchor="_Toc52527121" w:history="1">
             <w:r>
               <w:rPr>
                 <w:rStyle w:val="Hyperlink"/>
                 <w:noProof/>
               </w:rPr>
-              <w:t>3.1 Ziel des Anbieters</w:t>
+              <w:t>4.1 Integrierbare Lösung in MS Teams (als Tab)</w:t>
             </w:r>
             <w:r>
               <w:rPr>
@@ -2125,7 +2342,7 @@
                 <w:noProof/>
                 <w:webHidden/>
               </w:rPr>
-              <w:instrText xml:space="preserve"> PAGEREF _Toc51922257 \h </w:instrText>
+              <w:instrText xml:space="preserve"> PAGEREF _Toc52527121 \h </w:instrText>
             </w:r>
             <w:r>
               <w:rPr>
@@ -2168,13 +2385,13 @@
               <w:lang w:val="en-150" w:eastAsia="en-150"/>
             </w:rPr>
           </w:pPr>
-          <w:hyperlink w:anchor="_Toc51922258" w:history="1">
+          <w:hyperlink w:anchor="_Toc52527122" w:history="1">
             <w:r>
               <w:rPr>
                 <w:rStyle w:val="Hyperlink"/>
                 <w:noProof/>
               </w:rPr>
-              <w:t>3.2 Ziele und Nutzen des Anwenders</w:t>
+              <w:t>4.2 Plans &amp; Runs definieren</w:t>
             </w:r>
             <w:r>
               <w:rPr>
@@ -2195,7 +2412,288 @@
                 <w:noProof/>
                 <w:webHidden/>
               </w:rPr>
-              <w:instrText xml:space="preserve"> PAGEREF _Toc51922258 \h </w:instrText>
+              <w:instrText xml:space="preserve"> PAGEREF _Toc52527122 \h </w:instrText>
+            </w:r>
+            <w:r>
+              <w:rPr>
+                <w:noProof/>
+                <w:webHidden/>
+              </w:rPr>
+            </w:r>
+            <w:r>
+              <w:rPr>
+                <w:noProof/>
+                <w:webHidden/>
+              </w:rPr>
+              <w:fldChar w:fldCharType="separate"/>
+            </w:r>
+            <w:r>
+              <w:rPr>
+                <w:noProof/>
+                <w:webHidden/>
+              </w:rPr>
+              <w:t>3</w:t>
+            </w:r>
+            <w:r>
+              <w:rPr>
+                <w:noProof/>
+                <w:webHidden/>
+              </w:rPr>
+              <w:fldChar w:fldCharType="end"/>
+            </w:r>
+          </w:hyperlink>
+        </w:p>
+        <w:p>
+          <w:pPr>
+            <w:pStyle w:val="Verzeichnis2"/>
+            <w:tabs>
+              <w:tab w:val="right" w:leader="dot" w:pos="9062"/>
+            </w:tabs>
+            <w:rPr>
+              <w:rFonts w:eastAsiaTheme="minorEastAsia"/>
+              <w:noProof/>
+              <w:lang w:val="en-150" w:eastAsia="en-150"/>
+            </w:rPr>
+          </w:pPr>
+          <w:hyperlink w:anchor="_Toc52527123" w:history="1">
+            <w:r>
+              <w:rPr>
+                <w:rStyle w:val="Hyperlink"/>
+                <w:noProof/>
+              </w:rPr>
+              <w:t>4.3 Runs durchführen und Ergebnisse Dokumentieren</w:t>
+            </w:r>
+            <w:r>
+              <w:rPr>
+                <w:noProof/>
+                <w:webHidden/>
+              </w:rPr>
+              <w:tab/>
+            </w:r>
+            <w:r>
+              <w:rPr>
+                <w:noProof/>
+                <w:webHidden/>
+              </w:rPr>
+              <w:fldChar w:fldCharType="begin"/>
+            </w:r>
+            <w:r>
+              <w:rPr>
+                <w:noProof/>
+                <w:webHidden/>
+              </w:rPr>
+              <w:instrText xml:space="preserve"> PAGEREF _Toc52527123 \h </w:instrText>
+            </w:r>
+            <w:r>
+              <w:rPr>
+                <w:noProof/>
+                <w:webHidden/>
+              </w:rPr>
+            </w:r>
+            <w:r>
+              <w:rPr>
+                <w:noProof/>
+                <w:webHidden/>
+              </w:rPr>
+              <w:fldChar w:fldCharType="separate"/>
+            </w:r>
+            <w:r>
+              <w:rPr>
+                <w:noProof/>
+                <w:webHidden/>
+              </w:rPr>
+              <w:t>3</w:t>
+            </w:r>
+            <w:r>
+              <w:rPr>
+                <w:noProof/>
+                <w:webHidden/>
+              </w:rPr>
+              <w:fldChar w:fldCharType="end"/>
+            </w:r>
+          </w:hyperlink>
+        </w:p>
+        <w:p>
+          <w:pPr>
+            <w:pStyle w:val="Verzeichnis2"/>
+            <w:tabs>
+              <w:tab w:val="right" w:leader="dot" w:pos="9062"/>
+            </w:tabs>
+            <w:rPr>
+              <w:rFonts w:eastAsiaTheme="minorEastAsia"/>
+              <w:noProof/>
+              <w:lang w:val="en-150" w:eastAsia="en-150"/>
+            </w:rPr>
+          </w:pPr>
+          <w:hyperlink w:anchor="_Toc52527124" w:history="1">
+            <w:r>
+              <w:rPr>
+                <w:rStyle w:val="Hyperlink"/>
+                <w:noProof/>
+                <w:lang w:val="de-DE"/>
+              </w:rPr>
+              <w:t>4.4 Ablage in SharePoint/Team und Versand einer „Card“</w:t>
+            </w:r>
+            <w:r>
+              <w:rPr>
+                <w:noProof/>
+                <w:webHidden/>
+              </w:rPr>
+              <w:tab/>
+            </w:r>
+            <w:r>
+              <w:rPr>
+                <w:noProof/>
+                <w:webHidden/>
+              </w:rPr>
+              <w:fldChar w:fldCharType="begin"/>
+            </w:r>
+            <w:r>
+              <w:rPr>
+                <w:noProof/>
+                <w:webHidden/>
+              </w:rPr>
+              <w:instrText xml:space="preserve"> PAGEREF _Toc52527124 \h </w:instrText>
+            </w:r>
+            <w:r>
+              <w:rPr>
+                <w:noProof/>
+                <w:webHidden/>
+              </w:rPr>
+            </w:r>
+            <w:r>
+              <w:rPr>
+                <w:noProof/>
+                <w:webHidden/>
+              </w:rPr>
+              <w:fldChar w:fldCharType="separate"/>
+            </w:r>
+            <w:r>
+              <w:rPr>
+                <w:noProof/>
+                <w:webHidden/>
+              </w:rPr>
+              <w:t>3</w:t>
+            </w:r>
+            <w:r>
+              <w:rPr>
+                <w:noProof/>
+                <w:webHidden/>
+              </w:rPr>
+              <w:fldChar w:fldCharType="end"/>
+            </w:r>
+          </w:hyperlink>
+        </w:p>
+        <w:p>
+          <w:pPr>
+            <w:pStyle w:val="Verzeichnis2"/>
+            <w:tabs>
+              <w:tab w:val="right" w:leader="dot" w:pos="9062"/>
+            </w:tabs>
+            <w:rPr>
+              <w:rFonts w:eastAsiaTheme="minorEastAsia"/>
+              <w:noProof/>
+              <w:lang w:val="en-150" w:eastAsia="en-150"/>
+            </w:rPr>
+          </w:pPr>
+          <w:hyperlink w:anchor="_Toc52527125" w:history="1">
+            <w:r>
+              <w:rPr>
+                <w:rStyle w:val="Hyperlink"/>
+                <w:noProof/>
+              </w:rPr>
+              <w:t>4.5 Default Tests integrieren</w:t>
+            </w:r>
+            <w:r>
+              <w:rPr>
+                <w:noProof/>
+                <w:webHidden/>
+              </w:rPr>
+              <w:tab/>
+            </w:r>
+            <w:r>
+              <w:rPr>
+                <w:noProof/>
+                <w:webHidden/>
+              </w:rPr>
+              <w:fldChar w:fldCharType="begin"/>
+            </w:r>
+            <w:r>
+              <w:rPr>
+                <w:noProof/>
+                <w:webHidden/>
+              </w:rPr>
+              <w:instrText xml:space="preserve"> PAGEREF _Toc52527125 \h </w:instrText>
+            </w:r>
+            <w:r>
+              <w:rPr>
+                <w:noProof/>
+                <w:webHidden/>
+              </w:rPr>
+            </w:r>
+            <w:r>
+              <w:rPr>
+                <w:noProof/>
+                <w:webHidden/>
+              </w:rPr>
+              <w:fldChar w:fldCharType="separate"/>
+            </w:r>
+            <w:r>
+              <w:rPr>
+                <w:noProof/>
+                <w:webHidden/>
+              </w:rPr>
+              <w:t>3</w:t>
+            </w:r>
+            <w:r>
+              <w:rPr>
+                <w:noProof/>
+                <w:webHidden/>
+              </w:rPr>
+              <w:fldChar w:fldCharType="end"/>
+            </w:r>
+          </w:hyperlink>
+        </w:p>
+        <w:p>
+          <w:pPr>
+            <w:pStyle w:val="Verzeichnis2"/>
+            <w:tabs>
+              <w:tab w:val="right" w:leader="dot" w:pos="9062"/>
+            </w:tabs>
+            <w:rPr>
+              <w:rFonts w:eastAsiaTheme="minorEastAsia"/>
+              <w:noProof/>
+              <w:lang w:val="en-150" w:eastAsia="en-150"/>
+            </w:rPr>
+          </w:pPr>
+          <w:hyperlink w:anchor="_Toc52527126" w:history="1">
+            <w:r>
+              <w:rPr>
+                <w:rStyle w:val="Hyperlink"/>
+                <w:noProof/>
+              </w:rPr>
+              <w:t>4.6 Speicherung in Azure SQL und Zugriff über mongoose</w:t>
+            </w:r>
+            <w:r>
+              <w:rPr>
+                <w:noProof/>
+                <w:webHidden/>
+              </w:rPr>
+              <w:tab/>
+            </w:r>
+            <w:r>
+              <w:rPr>
+                <w:noProof/>
+                <w:webHidden/>
+              </w:rPr>
+              <w:fldChar w:fldCharType="begin"/>
+            </w:r>
+            <w:r>
+              <w:rPr>
+                <w:noProof/>
+                <w:webHidden/>
+              </w:rPr>
+              <w:instrText xml:space="preserve"> PAGEREF _Toc52527126 \h </w:instrText>
             </w:r>
             <w:r>
               <w:rPr>
@@ -2238,13 +2736,13 @@
               <w:lang w:val="en-150" w:eastAsia="en-150"/>
             </w:rPr>
           </w:pPr>
-          <w:hyperlink w:anchor="_Toc51922259" w:history="1">
+          <w:hyperlink w:anchor="_Toc52527127" w:history="1">
             <w:r>
               <w:rPr>
                 <w:rStyle w:val="Hyperlink"/>
                 <w:noProof/>
               </w:rPr>
-              <w:t>4 Funktionale Anforderungen</w:t>
+              <w:t>5 Nichtfunktionale Anforderungen</w:t>
             </w:r>
             <w:r>
               <w:rPr>
@@ -2265,7 +2763,7 @@
                 <w:noProof/>
                 <w:webHidden/>
               </w:rPr>
-              <w:instrText xml:space="preserve"> PAGEREF _Toc51922259 \h </w:instrText>
+              <w:instrText xml:space="preserve"> PAGEREF _Toc52527127 \h </w:instrText>
             </w:r>
             <w:r>
               <w:rPr>
@@ -2308,13 +2806,21 @@
               <w:lang w:val="en-150" w:eastAsia="en-150"/>
             </w:rPr>
           </w:pPr>
-          <w:hyperlink w:anchor="_Toc51922260" w:history="1">
+          <w:hyperlink w:anchor="_Toc52527128" w:history="1">
             <w:r>
               <w:rPr>
                 <w:rStyle w:val="Hyperlink"/>
                 <w:noProof/>
               </w:rPr>
-              <w:t>4.1 Integrierbare Lösung in MS Teams (als Tab)</w:t>
+              <w:t xml:space="preserve">5.1 </w:t>
+            </w:r>
+            <w:r>
+              <w:rPr>
+                <w:rStyle w:val="Hyperlink"/>
+                <w:noProof/>
+                <w:lang w:val="de-DE"/>
+              </w:rPr>
+              <w:t>UI so einfach wie möglich</w:t>
             </w:r>
             <w:r>
               <w:rPr>
@@ -2335,7 +2841,78 @@
                 <w:noProof/>
                 <w:webHidden/>
               </w:rPr>
-              <w:instrText xml:space="preserve"> PAGEREF _Toc51922260 \h </w:instrText>
+              <w:instrText xml:space="preserve"> PAGEREF _Toc52527128 \h </w:instrText>
+            </w:r>
+            <w:r>
+              <w:rPr>
+                <w:noProof/>
+                <w:webHidden/>
+              </w:rPr>
+            </w:r>
+            <w:r>
+              <w:rPr>
+                <w:noProof/>
+                <w:webHidden/>
+              </w:rPr>
+              <w:fldChar w:fldCharType="separate"/>
+            </w:r>
+            <w:r>
+              <w:rPr>
+                <w:noProof/>
+                <w:webHidden/>
+              </w:rPr>
+              <w:t>3</w:t>
+            </w:r>
+            <w:r>
+              <w:rPr>
+                <w:noProof/>
+                <w:webHidden/>
+              </w:rPr>
+              <w:fldChar w:fldCharType="end"/>
+            </w:r>
+          </w:hyperlink>
+        </w:p>
+        <w:p>
+          <w:pPr>
+            <w:pStyle w:val="Verzeichnis1"/>
+            <w:tabs>
+              <w:tab w:val="right" w:leader="dot" w:pos="9062"/>
+            </w:tabs>
+            <w:rPr>
+              <w:rFonts w:eastAsiaTheme="minorEastAsia"/>
+              <w:noProof/>
+              <w:lang w:val="en-150" w:eastAsia="en-150"/>
+            </w:rPr>
+          </w:pPr>
+          <w:hyperlink w:anchor="_Toc52527129" w:history="1">
+            <w:r>
+              <w:rPr>
+                <w:rStyle w:val="Hyperlink"/>
+                <w:noProof/>
+                <w:lang w:val="de-DE"/>
+              </w:rPr>
+              <w:t>6 Ziele</w:t>
+            </w:r>
+            <w:r>
+              <w:rPr>
+                <w:noProof/>
+                <w:webHidden/>
+              </w:rPr>
+              <w:tab/>
+            </w:r>
+            <w:r>
+              <w:rPr>
+                <w:noProof/>
+                <w:webHidden/>
+              </w:rPr>
+              <w:fldChar w:fldCharType="begin"/>
+            </w:r>
+            <w:r>
+              <w:rPr>
+                <w:noProof/>
+                <w:webHidden/>
+              </w:rPr>
+              <w:instrText xml:space="preserve"> PAGEREF _Toc52527129 \h </w:instrText>
             </w:r>
             <w:r>
               <w:rPr>
@@ -2378,13 +2955,14 @@
               <w:lang w:val="en-150" w:eastAsia="en-150"/>
             </w:rPr>
           </w:pPr>
-          <w:hyperlink w:anchor="_Toc51922261" w:history="1">
+          <w:hyperlink w:anchor="_Toc52527130" w:history="1">
             <w:r>
               <w:rPr>
                 <w:rStyle w:val="Hyperlink"/>
                 <w:noProof/>
-              </w:rPr>
-              <w:t>4.2 Plans &amp; Runs definieren</w:t>
+                <w:lang w:val="de-DE"/>
+              </w:rPr>
+              <w:t>6.1 Muss-Ziele</w:t>
             </w:r>
             <w:r>
               <w:rPr>
@@ -2405,7 +2983,7 @@
                 <w:noProof/>
                 <w:webHidden/>
               </w:rPr>
-              <w:instrText xml:space="preserve"> PAGEREF _Toc51922261 \h </w:instrText>
+              <w:instrText xml:space="preserve"> PAGEREF _Toc52527130 \h </w:instrText>
             </w:r>
             <w:r>
               <w:rPr>
@@ -2448,13 +3026,14 @@
               <w:lang w:val="en-150" w:eastAsia="en-150"/>
             </w:rPr>
           </w:pPr>
-          <w:hyperlink w:anchor="_Toc51922262" w:history="1">
+          <w:hyperlink w:anchor="_Toc52527131" w:history="1">
             <w:r>
               <w:rPr>
                 <w:rStyle w:val="Hyperlink"/>
                 <w:noProof/>
-              </w:rPr>
-              <w:t>4.3 Runs durchführen und Ergebnisse Dokumentieren</w:t>
+                <w:lang w:val="de-DE"/>
+              </w:rPr>
+              <w:t>6.2 Soll-Ziele</w:t>
             </w:r>
             <w:r>
               <w:rPr>
@@ -2475,7 +3054,7 @@
                 <w:noProof/>
                 <w:webHidden/>
               </w:rPr>
-              <w:instrText xml:space="preserve"> PAGEREF _Toc51922262 \h </w:instrText>
+              <w:instrText xml:space="preserve"> PAGEREF _Toc52527131 \h </w:instrText>
             </w:r>
             <w:r>
               <w:rPr>
@@ -2495,7 +3074,7 @@
                 <w:noProof/>
                 <w:webHidden/>
               </w:rPr>
-              <w:t>3</w:t>
+              <w:t>4</w:t>
             </w:r>
             <w:r>
               <w:rPr>
@@ -2518,14 +3097,14 @@
               <w:lang w:val="en-150" w:eastAsia="en-150"/>
             </w:rPr>
           </w:pPr>
-          <w:hyperlink w:anchor="_Toc51922263" w:history="1">
+          <w:hyperlink w:anchor="_Toc52527132" w:history="1">
             <w:r>
               <w:rPr>
                 <w:rStyle w:val="Hyperlink"/>
                 <w:noProof/>
                 <w:lang w:val="de-DE"/>
               </w:rPr>
-              <w:t>4.4 Ablage in SharePoint/Team und Versand einer „Card“</w:t>
+              <w:t>6.3 Wunsch-Ziele</w:t>
             </w:r>
             <w:r>
               <w:rPr>
@@ -2546,7 +3125,7 @@
                 <w:noProof/>
                 <w:webHidden/>
               </w:rPr>
-              <w:instrText xml:space="preserve"> PAGEREF _Toc51922263 \h </w:instrText>
+              <w:instrText xml:space="preserve"> PAGEREF _Toc52527132 \h </w:instrText>
             </w:r>
             <w:r>
               <w:rPr>
@@ -2566,7 +3145,78 @@
                 <w:noProof/>
                 <w:webHidden/>
               </w:rPr>
-              <w:t>3</w:t>
+              <w:t>4</w:t>
+            </w:r>
+            <w:r>
+              <w:rPr>
+                <w:noProof/>
+                <w:webHidden/>
+              </w:rPr>
+              <w:fldChar w:fldCharType="end"/>
+            </w:r>
+          </w:hyperlink>
+        </w:p>
+        <w:p>
+          <w:pPr>
+            <w:pStyle w:val="Verzeichnis1"/>
+            <w:tabs>
+              <w:tab w:val="right" w:leader="dot" w:pos="9062"/>
+            </w:tabs>
+            <w:rPr>
+              <w:rFonts w:eastAsiaTheme="minorEastAsia"/>
+              <w:noProof/>
+              <w:lang w:val="en-150" w:eastAsia="en-150"/>
+            </w:rPr>
+          </w:pPr>
+          <w:hyperlink w:anchor="_Toc52527133" w:history="1">
+            <w:r>
+              <w:rPr>
+                <w:rStyle w:val="Hyperlink"/>
+                <w:noProof/>
+                <w:lang w:val="de-DE"/>
+              </w:rPr>
+              <w:t>7 Rahmenbedingungen</w:t>
+            </w:r>
+            <w:r>
+              <w:rPr>
+                <w:noProof/>
+                <w:webHidden/>
+              </w:rPr>
+              <w:tab/>
+            </w:r>
+            <w:r>
+              <w:rPr>
+                <w:noProof/>
+                <w:webHidden/>
+              </w:rPr>
+              <w:fldChar w:fldCharType="begin"/>
+            </w:r>
+            <w:r>
+              <w:rPr>
+                <w:noProof/>
+                <w:webHidden/>
+              </w:rPr>
+              <w:instrText xml:space="preserve"> PAGEREF _Toc52527133 \h </w:instrText>
+            </w:r>
+            <w:r>
+              <w:rPr>
+                <w:noProof/>
+                <w:webHidden/>
+              </w:rPr>
+            </w:r>
+            <w:r>
+              <w:rPr>
+                <w:noProof/>
+                <w:webHidden/>
+              </w:rPr>
+              <w:fldChar w:fldCharType="separate"/>
+            </w:r>
+            <w:r>
+              <w:rPr>
+                <w:noProof/>
+                <w:webHidden/>
+              </w:rPr>
+              <w:t>4</w:t>
             </w:r>
             <w:r>
               <w:rPr>
@@ -2589,13 +3239,14 @@
               <w:lang w:val="en-150" w:eastAsia="en-150"/>
             </w:rPr>
           </w:pPr>
-          <w:hyperlink w:anchor="_Toc51922264" w:history="1">
+          <w:hyperlink w:anchor="_Toc52527134" w:history="1">
             <w:r>
               <w:rPr>
                 <w:rStyle w:val="Hyperlink"/>
                 <w:noProof/>
-              </w:rPr>
-              <w:t>4.5 Default Tests integrieren</w:t>
+                <w:lang w:val="de-DE"/>
+              </w:rPr>
+              <w:t>7.1 Meilensteinplan</w:t>
             </w:r>
             <w:r>
               <w:rPr>
@@ -2616,7 +3267,7 @@
                 <w:noProof/>
                 <w:webHidden/>
               </w:rPr>
-              <w:instrText xml:space="preserve"> PAGEREF _Toc51922264 \h </w:instrText>
+              <w:instrText xml:space="preserve"> PAGEREF _Toc52527134 \h </w:instrText>
             </w:r>
             <w:r>
               <w:rPr>
@@ -2636,7 +3287,7 @@
                 <w:noProof/>
                 <w:webHidden/>
               </w:rPr>
-              <w:t>3</w:t>
+              <w:t>4</w:t>
             </w:r>
             <w:r>
               <w:rPr>
@@ -2659,13 +3310,14 @@
               <w:lang w:val="en-150" w:eastAsia="en-150"/>
             </w:rPr>
           </w:pPr>
-          <w:hyperlink w:anchor="_Toc51922265" w:history="1">
+          <w:hyperlink w:anchor="_Toc52527135" w:history="1">
             <w:r>
               <w:rPr>
                 <w:rStyle w:val="Hyperlink"/>
                 <w:noProof/>
-              </w:rPr>
-              <w:t>4.6 Speicherung in Azure SQL und Zugriff über mongoose</w:t>
+                <w:lang w:val="de-DE"/>
+              </w:rPr>
+              <w:t>7.2 Technische Anforderungen</w:t>
             </w:r>
             <w:r>
               <w:rPr>
@@ -2686,7 +3338,7 @@
                 <w:noProof/>
                 <w:webHidden/>
               </w:rPr>
-              <w:instrText xml:space="preserve"> PAGEREF _Toc51922265 \h </w:instrText>
+              <w:instrText xml:space="preserve"> PAGEREF _Toc52527135 \h </w:instrText>
             </w:r>
             <w:r>
               <w:rPr>
@@ -2706,7 +3358,78 @@
                 <w:noProof/>
                 <w:webHidden/>
               </w:rPr>
-              <w:t>3</w:t>
+              <w:t>4</w:t>
+            </w:r>
+            <w:r>
+              <w:rPr>
+                <w:noProof/>
+                <w:webHidden/>
+              </w:rPr>
+              <w:fldChar w:fldCharType="end"/>
+            </w:r>
+          </w:hyperlink>
+        </w:p>
+        <w:p>
+          <w:pPr>
+            <w:pStyle w:val="Verzeichnis2"/>
+            <w:tabs>
+              <w:tab w:val="right" w:leader="dot" w:pos="9062"/>
+            </w:tabs>
+            <w:rPr>
+              <w:rFonts w:eastAsiaTheme="minorEastAsia"/>
+              <w:noProof/>
+              <w:lang w:val="en-150" w:eastAsia="en-150"/>
+            </w:rPr>
+          </w:pPr>
+          <w:hyperlink w:anchor="_Toc52527136" w:history="1">
+            <w:r>
+              <w:rPr>
+                <w:rStyle w:val="Hyperlink"/>
+                <w:noProof/>
+                <w:lang w:val="de-DE"/>
+              </w:rPr>
+              <w:t>7.3 Verwendetet Technologien</w:t>
+            </w:r>
+            <w:r>
+              <w:rPr>
+                <w:noProof/>
+                <w:webHidden/>
+              </w:rPr>
+              <w:tab/>
+            </w:r>
+            <w:r>
+              <w:rPr>
+                <w:noProof/>
+                <w:webHidden/>
+              </w:rPr>
+              <w:fldChar w:fldCharType="begin"/>
+            </w:r>
+            <w:r>
+              <w:rPr>
+                <w:noProof/>
+                <w:webHidden/>
+              </w:rPr>
+              <w:instrText xml:space="preserve"> PAGEREF _Toc52527136 \h </w:instrText>
+            </w:r>
+            <w:r>
+              <w:rPr>
+                <w:noProof/>
+                <w:webHidden/>
+              </w:rPr>
+            </w:r>
+            <w:r>
+              <w:rPr>
+                <w:noProof/>
+                <w:webHidden/>
+              </w:rPr>
+              <w:fldChar w:fldCharType="separate"/>
+            </w:r>
+            <w:r>
+              <w:rPr>
+                <w:noProof/>
+                <w:webHidden/>
+              </w:rPr>
+              <w:t>4</w:t>
             </w:r>
             <w:r>
               <w:rPr>
@@ -2729,13 +3452,14 @@
               <w:lang w:val="en-150" w:eastAsia="en-150"/>
             </w:rPr>
           </w:pPr>
-          <w:hyperlink w:anchor="_Toc51922266" w:history="1">
+          <w:hyperlink w:anchor="_Toc52527137" w:history="1">
             <w:r>
               <w:rPr>
                 <w:rStyle w:val="Hyperlink"/>
                 <w:noProof/>
-              </w:rPr>
-              <w:t>5 Nichtfunktionale Anforderungen</w:t>
+                <w:lang w:val="de-DE"/>
+              </w:rPr>
+              <w:t>8 Use Case Diagramm</w:t>
             </w:r>
             <w:r>
               <w:rPr>
@@ -2756,7 +3480,7 @@
                 <w:noProof/>
                 <w:webHidden/>
               </w:rPr>
-              <w:instrText xml:space="preserve"> PAGEREF _Toc51922266 \h </w:instrText>
+              <w:instrText xml:space="preserve"> PAGEREF _Toc52527137 \h </w:instrText>
             </w:r>
             <w:r>
               <w:rPr>
@@ -2776,85 +3500,7 @@
                 <w:noProof/>
                 <w:webHidden/>
               </w:rPr>
-              <w:t>3</w:t>
-            </w:r>
-            <w:r>
-              <w:rPr>
-                <w:noProof/>
-                <w:webHidden/>
-              </w:rPr>
-              <w:fldChar w:fldCharType="end"/>
-            </w:r>
-          </w:hyperlink>
-        </w:p>
-        <w:p>
-          <w:pPr>
-            <w:pStyle w:val="Verzeichnis2"/>
-            <w:tabs>
-              <w:tab w:val="right" w:leader="dot" w:pos="9062"/>
-            </w:tabs>
-            <w:rPr>
-              <w:rFonts w:eastAsiaTheme="minorEastAsia"/>
-              <w:noProof/>
-              <w:lang w:val="en-150" w:eastAsia="en-150"/>
-            </w:rPr>
-          </w:pPr>
-          <w:hyperlink w:anchor="_Toc51922267" w:history="1">
-            <w:r>
-              <w:rPr>
-                <w:rStyle w:val="Hyperlink"/>
-                <w:noProof/>
-              </w:rPr>
-              <w:t xml:space="preserve">5.1 </w:t>
-            </w:r>
-            <w:r>
-              <w:rPr>
-                <w:rStyle w:val="Hyperlink"/>
-                <w:noProof/>
-                <w:lang w:val="de-DE"/>
-              </w:rPr>
-              <w:t>UI so einfach wie möglich</w:t>
-            </w:r>
-            <w:r>
-              <w:rPr>
-                <w:noProof/>
-                <w:webHidden/>
-              </w:rPr>
-              <w:tab/>
-            </w:r>
-            <w:r>
-              <w:rPr>
-                <w:noProof/>
-                <w:webHidden/>
-              </w:rPr>
-              <w:fldChar w:fldCharType="begin"/>
-            </w:r>
-            <w:r>
-              <w:rPr>
-                <w:noProof/>
-                <w:webHidden/>
-              </w:rPr>
-              <w:instrText xml:space="preserve"> PAGEREF _Toc51922267 \h </w:instrText>
-            </w:r>
-            <w:r>
-              <w:rPr>
-                <w:noProof/>
-                <w:webHidden/>
-              </w:rPr>
-            </w:r>
-            <w:r>
-              <w:rPr>
-                <w:noProof/>
-                <w:webHidden/>
-              </w:rPr>
-              <w:fldChar w:fldCharType="separate"/>
-            </w:r>
-            <w:r>
-              <w:rPr>
-                <w:noProof/>
-                <w:webHidden/>
-              </w:rPr>
-              <w:t>3</w:t>
+              <w:t>5</w:t>
             </w:r>
             <w:r>
               <w:rPr>
@@ -2877,14 +3523,14 @@
               <w:lang w:val="en-150" w:eastAsia="en-150"/>
             </w:rPr>
           </w:pPr>
-          <w:hyperlink w:anchor="_Toc51922268" w:history="1">
+          <w:hyperlink w:anchor="_Toc52527138" w:history="1">
             <w:r>
               <w:rPr>
                 <w:rStyle w:val="Hyperlink"/>
                 <w:noProof/>
                 <w:lang w:val="de-DE"/>
               </w:rPr>
-              <w:t>6 Rahmenbedingungen</w:t>
+              <w:t>9 GUI Entwurf</w:t>
             </w:r>
             <w:r>
               <w:rPr>
@@ -2905,7 +3551,7 @@
                 <w:noProof/>
                 <w:webHidden/>
               </w:rPr>
-              <w:instrText xml:space="preserve"> PAGEREF _Toc51922268 \h </w:instrText>
+              <w:instrText xml:space="preserve"> PAGEREF _Toc52527138 \h </w:instrText>
             </w:r>
             <w:r>
               <w:rPr>
@@ -2925,149 +3571,7 @@
                 <w:noProof/>
                 <w:webHidden/>
               </w:rPr>
-              <w:t>3</w:t>
-            </w:r>
-            <w:r>
-              <w:rPr>
-                <w:noProof/>
-                <w:webHidden/>
-              </w:rPr>
-              <w:fldChar w:fldCharType="end"/>
-            </w:r>
-          </w:hyperlink>
-        </w:p>
-        <w:p>
-          <w:pPr>
-            <w:pStyle w:val="Verzeichnis2"/>
-            <w:tabs>
-              <w:tab w:val="right" w:leader="dot" w:pos="9062"/>
-            </w:tabs>
-            <w:rPr>
-              <w:rFonts w:eastAsiaTheme="minorEastAsia"/>
-              <w:noProof/>
-              <w:lang w:val="en-150" w:eastAsia="en-150"/>
-            </w:rPr>
-          </w:pPr>
-          <w:hyperlink w:anchor="_Toc51922269" w:history="1">
-            <w:r>
-              <w:rPr>
-                <w:rStyle w:val="Hyperlink"/>
-                <w:noProof/>
-                <w:lang w:val="de-DE"/>
-              </w:rPr>
-              <w:t>6.1 Meilensteinplan</w:t>
-            </w:r>
-            <w:r>
-              <w:rPr>
-                <w:noProof/>
-                <w:webHidden/>
-              </w:rPr>
-              <w:tab/>
-            </w:r>
-            <w:r>
-              <w:rPr>
-                <w:noProof/>
-                <w:webHidden/>
-              </w:rPr>
-              <w:fldChar w:fldCharType="begin"/>
-            </w:r>
-            <w:r>
-              <w:rPr>
-                <w:noProof/>
-                <w:webHidden/>
-              </w:rPr>
-              <w:instrText xml:space="preserve"> PAGEREF _Toc51922269 \h </w:instrText>
-            </w:r>
-            <w:r>
-              <w:rPr>
-                <w:noProof/>
-                <w:webHidden/>
-              </w:rPr>
-            </w:r>
-            <w:r>
-              <w:rPr>
-                <w:noProof/>
-                <w:webHidden/>
-              </w:rPr>
-              <w:fldChar w:fldCharType="separate"/>
-            </w:r>
-            <w:r>
-              <w:rPr>
-                <w:noProof/>
-                <w:webHidden/>
-              </w:rPr>
-              <w:t>3</w:t>
-            </w:r>
-            <w:r>
-              <w:rPr>
-                <w:noProof/>
-                <w:webHidden/>
-              </w:rPr>
-              <w:fldChar w:fldCharType="end"/>
-            </w:r>
-          </w:hyperlink>
-        </w:p>
-        <w:p>
-          <w:pPr>
-            <w:pStyle w:val="Verzeichnis2"/>
-            <w:tabs>
-              <w:tab w:val="right" w:leader="dot" w:pos="9062"/>
-            </w:tabs>
-            <w:rPr>
-              <w:rFonts w:eastAsiaTheme="minorEastAsia"/>
-              <w:noProof/>
-              <w:lang w:val="en-150" w:eastAsia="en-150"/>
-            </w:rPr>
-          </w:pPr>
-          <w:hyperlink w:anchor="_Toc51922270" w:history="1">
-            <w:r>
-              <w:rPr>
-                <w:rStyle w:val="Hyperlink"/>
-                <w:noProof/>
-                <w:lang w:val="de-DE"/>
-              </w:rPr>
-              <w:t>6.2 Technische Anforderungen</w:t>
-            </w:r>
-            <w:r>
-              <w:rPr>
-                <w:noProof/>
-                <w:webHidden/>
-              </w:rPr>
-              <w:tab/>
-            </w:r>
-            <w:r>
-              <w:rPr>
-                <w:noProof/>
-                <w:webHidden/>
-              </w:rPr>
-              <w:fldChar w:fldCharType="begin"/>
-            </w:r>
-            <w:r>
-              <w:rPr>
-                <w:noProof/>
-                <w:webHidden/>
-              </w:rPr>
-              <w:instrText xml:space="preserve"> PAGEREF _Toc51922270 \h </w:instrText>
-            </w:r>
-            <w:r>
-              <w:rPr>
-                <w:noProof/>
-                <w:webHidden/>
-              </w:rPr>
-            </w:r>
-            <w:r>
-              <w:rPr>
-                <w:noProof/>
-                <w:webHidden/>
-              </w:rPr>
-              <w:fldChar w:fldCharType="separate"/>
-            </w:r>
-            <w:r>
-              <w:rPr>
-                <w:noProof/>
-                <w:webHidden/>
-              </w:rPr>
-              <w:t>4</w:t>
+              <w:t>5</w:t>
             </w:r>
             <w:r>
               <w:rPr>
@@ -3090,14 +3594,14 @@
               <w:lang w:val="en-150" w:eastAsia="en-150"/>
             </w:rPr>
           </w:pPr>
-          <w:hyperlink w:anchor="_Toc51922271" w:history="1">
+          <w:hyperlink w:anchor="_Toc52527139" w:history="1">
             <w:r>
               <w:rPr>
                 <w:rStyle w:val="Hyperlink"/>
                 <w:noProof/>
                 <w:lang w:val="de-DE"/>
               </w:rPr>
-              <w:t>7 Abnahmebedingungen</w:t>
+              <w:t>10 Abnahmebedingungen</w:t>
             </w:r>
             <w:r>
               <w:rPr>
@@ -3118,7 +3622,7 @@
                 <w:noProof/>
                 <w:webHidden/>
               </w:rPr>
-              <w:instrText xml:space="preserve"> PAGEREF _Toc51922271 \h </w:instrText>
+              <w:instrText xml:space="preserve"> PAGEREF _Toc52527139 \h </w:instrText>
             </w:r>
             <w:r>
               <w:rPr>
@@ -3138,7 +3642,7 @@
                 <w:noProof/>
                 <w:webHidden/>
               </w:rPr>
-              <w:t>4</w:t>
+              <w:t>6</w:t>
             </w:r>
             <w:r>
               <w:rPr>
@@ -3170,7 +3674,7 @@
       <w:pPr>
         <w:pStyle w:val="berschrift1"/>
       </w:pPr>
-      <w:bookmarkStart w:id="0" w:name="_Toc51922251"/>
+      <w:bookmarkStart w:id="0" w:name="_Toc52527113"/>
       <w:r>
         <w:lastRenderedPageBreak/>
         <w:t>1 Einleitung</w:t>
@@ -3194,7 +3698,7 @@
       <w:pPr>
         <w:pStyle w:val="berschrift1"/>
       </w:pPr>
-      <w:bookmarkStart w:id="1" w:name="_Toc51922252"/>
+      <w:bookmarkStart w:id="1" w:name="_Toc52527114"/>
       <w:r>
         <w:t>2 Allgemeines</w:t>
       </w:r>
@@ -3204,7 +3708,7 @@
       <w:pPr>
         <w:pStyle w:val="berschrift2"/>
       </w:pPr>
-      <w:bookmarkStart w:id="2" w:name="_Toc51922254"/>
+      <w:bookmarkStart w:id="2" w:name="_Toc52527115"/>
       <w:r>
         <w:t>2.</w:t>
       </w:r>
@@ -3241,7 +3745,7 @@
       <w:pPr>
         <w:pStyle w:val="berschrift2"/>
       </w:pPr>
-      <w:bookmarkStart w:id="3" w:name="_Toc51922255"/>
+      <w:bookmarkStart w:id="3" w:name="_Toc52527116"/>
       <w:r>
         <w:t>2.</w:t>
       </w:r>
@@ -3432,7 +3936,7 @@
       <w:pPr>
         <w:pStyle w:val="berschrift1"/>
       </w:pPr>
-      <w:bookmarkStart w:id="4" w:name="_Toc51922256"/>
+      <w:bookmarkStart w:id="4" w:name="_Toc52527117"/>
       <w:r>
         <w:t>3 Konzept</w:t>
       </w:r>
@@ -3442,7 +3946,7 @@
       <w:pPr>
         <w:pStyle w:val="berschrift2"/>
       </w:pPr>
-      <w:bookmarkStart w:id="5" w:name="_Toc51922257"/>
+      <w:bookmarkStart w:id="5" w:name="_Toc52527118"/>
       <w:r>
         <w:t>3.1 Ziel des Anbieters</w:t>
       </w:r>
@@ -3457,7 +3961,7 @@
       <w:pPr>
         <w:pStyle w:val="berschrift2"/>
       </w:pPr>
-      <w:bookmarkStart w:id="6" w:name="_Toc51922258"/>
+      <w:bookmarkStart w:id="6" w:name="_Toc52527119"/>
       <w:r>
         <w:t>3.2 Ziele und Nutzen des Anwenders</w:t>
       </w:r>
@@ -3472,7 +3976,7 @@
       <w:pPr>
         <w:pStyle w:val="berschrift1"/>
       </w:pPr>
-      <w:bookmarkStart w:id="7" w:name="_Toc51922259"/>
+      <w:bookmarkStart w:id="7" w:name="_Toc52527120"/>
       <w:r>
         <w:t>4 Funktionale Anforderungen</w:t>
       </w:r>
@@ -3482,7 +3986,7 @@
       <w:pPr>
         <w:pStyle w:val="berschrift2"/>
       </w:pPr>
-      <w:bookmarkStart w:id="8" w:name="_Toc51922260"/>
+      <w:bookmarkStart w:id="8" w:name="_Toc52527121"/>
       <w:r>
         <w:t>4.1 Integrierbare Lösung in MS Teams (als Tab)</w:t>
       </w:r>
@@ -3492,7 +3996,7 @@
       <w:pPr>
         <w:pStyle w:val="berschrift2"/>
       </w:pPr>
-      <w:bookmarkStart w:id="9" w:name="_Toc51922261"/>
+      <w:bookmarkStart w:id="9" w:name="_Toc52527122"/>
       <w:r>
         <w:t>4.2 Plans &amp; Runs definieren</w:t>
       </w:r>
@@ -3502,7 +4006,7 @@
       <w:pPr>
         <w:pStyle w:val="berschrift2"/>
       </w:pPr>
-      <w:bookmarkStart w:id="10" w:name="_Toc51922262"/>
+      <w:bookmarkStart w:id="10" w:name="_Toc52527123"/>
       <w:r>
         <w:t>4.3 Runs durchführen und Ergebnisse Dokumentieren</w:t>
       </w:r>
@@ -3515,7 +4019,7 @@
           <w:lang w:val="de-DE"/>
         </w:rPr>
       </w:pPr>
-      <w:bookmarkStart w:id="11" w:name="_Toc51922263"/>
+      <w:bookmarkStart w:id="11" w:name="_Toc52527124"/>
       <w:r>
         <w:rPr>
           <w:lang w:val="de-DE"/>
@@ -3540,7 +4044,7 @@
       <w:pPr>
         <w:pStyle w:val="berschrift2"/>
       </w:pPr>
-      <w:bookmarkStart w:id="12" w:name="_Toc51922264"/>
+      <w:bookmarkStart w:id="12" w:name="_Toc52527125"/>
       <w:r>
         <w:t>4.</w:t>
       </w:r>
@@ -3553,7 +4057,7 @@
       <w:pPr>
         <w:pStyle w:val="berschrift2"/>
       </w:pPr>
-      <w:bookmarkStart w:id="13" w:name="_Toc51922265"/>
+      <w:bookmarkStart w:id="13" w:name="_Toc52527126"/>
       <w:r>
         <w:t>4.</w:t>
       </w:r>
@@ -3571,7 +4075,7 @@
       <w:pPr>
         <w:pStyle w:val="berschrift1"/>
       </w:pPr>
-      <w:bookmarkStart w:id="14" w:name="_Toc51922266"/>
+      <w:bookmarkStart w:id="14" w:name="_Toc52527127"/>
       <w:r>
         <w:t>5 Nichtfunktionale Anforderungen</w:t>
       </w:r>
@@ -3584,7 +4088,7 @@
           <w:lang w:val="de-DE"/>
         </w:rPr>
       </w:pPr>
-      <w:bookmarkStart w:id="15" w:name="_Toc51922267"/>
+      <w:bookmarkStart w:id="15" w:name="_Toc52527128"/>
       <w:r>
         <w:t xml:space="preserve">5.1 </w:t>
       </w:r>
@@ -3621,12 +4125,12 @@
           <w:lang w:val="de-DE"/>
         </w:rPr>
       </w:pPr>
-      <w:bookmarkStart w:id="16" w:name="_Toc51922268"/>
-      <w:r>
-        <w:rPr>
-          <w:lang w:val="de-DE"/>
-        </w:rPr>
-        <w:t>6 Rahmenbedingungen</w:t>
+      <w:bookmarkStart w:id="16" w:name="_Toc52527129"/>
+      <w:r>
+        <w:rPr>
+          <w:lang w:val="de-DE"/>
+        </w:rPr>
+        <w:t>6 Ziele</w:t>
       </w:r>
       <w:bookmarkEnd w:id="16"/>
     </w:p>
@@ -3637,14 +4141,299 @@
           <w:lang w:val="de-DE"/>
         </w:rPr>
       </w:pPr>
-      <w:bookmarkStart w:id="17" w:name="_Toc51922269"/>
-      <w:r>
-        <w:rPr>
-          <w:lang w:val="de-DE"/>
-        </w:rPr>
-        <w:t>6.1 Meilensteinplan</w:t>
+      <w:bookmarkStart w:id="17" w:name="_Toc52527130"/>
+      <w:r>
+        <w:rPr>
+          <w:lang w:val="de-DE"/>
+        </w:rPr>
+        <w:t>6.1 Muss</w:t>
+      </w:r>
+      <w:r>
+        <w:rPr>
+          <w:lang w:val="de-DE"/>
+        </w:rPr>
+        <w:t>-</w:t>
+      </w:r>
+      <w:r>
+        <w:rPr>
+          <w:lang w:val="de-DE"/>
+        </w:rPr>
+        <w:t>Ziele</w:t>
       </w:r>
       <w:bookmarkEnd w:id="17"/>
+    </w:p>
+    <w:p>
+      <w:pPr>
+        <w:pStyle w:val="Listenabsatz"/>
+        <w:numPr>
+          <w:ilvl w:val="0"/>
+          <w:numId w:val="4"/>
+        </w:numPr>
+        <w:rPr>
+          <w:lang w:val="de-DE"/>
+        </w:rPr>
+      </w:pPr>
+      <w:r>
+        <w:rPr>
+          <w:lang w:val="de-DE"/>
+        </w:rPr>
+        <w:t>Plans und Runs definieren</w:t>
+      </w:r>
+    </w:p>
+    <w:p>
+      <w:pPr>
+        <w:pStyle w:val="Listenabsatz"/>
+        <w:numPr>
+          <w:ilvl w:val="0"/>
+          <w:numId w:val="4"/>
+        </w:numPr>
+        <w:rPr>
+          <w:lang w:val="de-DE"/>
+        </w:rPr>
+      </w:pPr>
+      <w:r>
+        <w:rPr>
+          <w:lang w:val="de-DE"/>
+        </w:rPr>
+        <w:t>Runs durchführen</w:t>
+      </w:r>
+    </w:p>
+    <w:p>
+      <w:pPr>
+        <w:pStyle w:val="Listenabsatz"/>
+        <w:numPr>
+          <w:ilvl w:val="0"/>
+          <w:numId w:val="4"/>
+        </w:numPr>
+        <w:rPr>
+          <w:lang w:val="de-DE"/>
+        </w:rPr>
+      </w:pPr>
+      <w:r>
+        <w:rPr>
+          <w:lang w:val="de-DE"/>
+        </w:rPr>
+        <w:t>Ergebnisse auf SharePoint speichern</w:t>
+      </w:r>
+    </w:p>
+    <w:p>
+      <w:pPr>
+        <w:pStyle w:val="Listenabsatz"/>
+        <w:numPr>
+          <w:ilvl w:val="0"/>
+          <w:numId w:val="4"/>
+        </w:numPr>
+        <w:rPr>
+          <w:lang w:val="de-DE"/>
+        </w:rPr>
+      </w:pPr>
+      <w:r>
+        <w:rPr>
+          <w:lang w:val="de-DE"/>
+        </w:rPr>
+        <w:lastRenderedPageBreak/>
+        <w:t xml:space="preserve">Speicherung der Daten in </w:t>
+      </w:r>
+      <w:proofErr w:type="spellStart"/>
+      <w:r>
+        <w:rPr>
+          <w:lang w:val="de-DE"/>
+        </w:rPr>
+        <w:t>CosmosDB</w:t>
+      </w:r>
+      <w:proofErr w:type="spellEnd"/>
+      <w:r>
+        <w:rPr>
+          <w:lang w:val="de-DE"/>
+        </w:rPr>
+        <w:t xml:space="preserve"> auf der Azure Plattform</w:t>
+      </w:r>
+    </w:p>
+    <w:p>
+      <w:pPr>
+        <w:pStyle w:val="Listenabsatz"/>
+        <w:numPr>
+          <w:ilvl w:val="0"/>
+          <w:numId w:val="4"/>
+        </w:numPr>
+        <w:rPr>
+          <w:lang w:val="de-DE"/>
+        </w:rPr>
+      </w:pPr>
+      <w:r>
+        <w:rPr>
+          <w:lang w:val="de-DE"/>
+        </w:rPr>
+        <w:t>Versand einer „Card“ in Teams</w:t>
+      </w:r>
+    </w:p>
+    <w:p>
+      <w:pPr>
+        <w:pStyle w:val="berschrift2"/>
+        <w:rPr>
+          <w:lang w:val="de-DE"/>
+        </w:rPr>
+      </w:pPr>
+      <w:bookmarkStart w:id="18" w:name="_Toc52527131"/>
+      <w:r>
+        <w:rPr>
+          <w:lang w:val="de-DE"/>
+        </w:rPr>
+        <w:t>6.2 Soll</w:t>
+      </w:r>
+      <w:r>
+        <w:rPr>
+          <w:lang w:val="de-DE"/>
+        </w:rPr>
+        <w:t>-</w:t>
+      </w:r>
+      <w:r>
+        <w:rPr>
+          <w:lang w:val="de-DE"/>
+        </w:rPr>
+        <w:t>Ziele</w:t>
+      </w:r>
+      <w:bookmarkEnd w:id="18"/>
+    </w:p>
+    <w:p>
+      <w:pPr>
+        <w:pStyle w:val="Listenabsatz"/>
+        <w:numPr>
+          <w:ilvl w:val="0"/>
+          <w:numId w:val="5"/>
+        </w:numPr>
+        <w:rPr>
+          <w:lang w:val="de-DE"/>
+        </w:rPr>
+      </w:pPr>
+      <w:r>
+        <w:rPr>
+          <w:lang w:val="de-DE"/>
+        </w:rPr>
+        <w:t>Integrierbare Lösung in Teams</w:t>
+      </w:r>
+    </w:p>
+    <w:p>
+      <w:pPr>
+        <w:pStyle w:val="Listenabsatz"/>
+        <w:numPr>
+          <w:ilvl w:val="0"/>
+          <w:numId w:val="5"/>
+        </w:numPr>
+        <w:rPr>
+          <w:lang w:val="de-DE"/>
+        </w:rPr>
+      </w:pPr>
+      <w:r>
+        <w:rPr>
+          <w:lang w:val="de-DE"/>
+        </w:rPr>
+        <w:t>Default Tests integrieren</w:t>
+      </w:r>
+    </w:p>
+    <w:p>
+      <w:pPr>
+        <w:pStyle w:val="berschrift2"/>
+        <w:rPr>
+          <w:lang w:val="de-DE"/>
+        </w:rPr>
+      </w:pPr>
+      <w:bookmarkStart w:id="19" w:name="_Toc52527132"/>
+      <w:r>
+        <w:rPr>
+          <w:lang w:val="de-DE"/>
+        </w:rPr>
+        <w:t>6.3 Wunsch-Ziele</w:t>
+      </w:r>
+      <w:bookmarkEnd w:id="19"/>
+    </w:p>
+    <w:p>
+      <w:pPr>
+        <w:pStyle w:val="Listenabsatz"/>
+        <w:numPr>
+          <w:ilvl w:val="0"/>
+          <w:numId w:val="6"/>
+        </w:numPr>
+        <w:rPr>
+          <w:lang w:val="de-DE"/>
+        </w:rPr>
+      </w:pPr>
+      <w:r>
+        <w:rPr>
+          <w:lang w:val="de-DE"/>
+        </w:rPr>
+        <w:t xml:space="preserve">Schnittstellen Anbindung Azure </w:t>
+      </w:r>
+      <w:proofErr w:type="spellStart"/>
+      <w:r>
+        <w:rPr>
+          <w:lang w:val="de-DE"/>
+        </w:rPr>
+        <w:t>DevOps</w:t>
+      </w:r>
+      <w:proofErr w:type="spellEnd"/>
+    </w:p>
+    <w:p>
+      <w:pPr>
+        <w:pStyle w:val="Listenabsatz"/>
+        <w:numPr>
+          <w:ilvl w:val="0"/>
+          <w:numId w:val="6"/>
+        </w:numPr>
+        <w:rPr>
+          <w:lang w:val="de-DE"/>
+        </w:rPr>
+      </w:pPr>
+      <w:r>
+        <w:rPr>
+          <w:lang w:val="de-DE"/>
+        </w:rPr>
+        <w:t>Generierung eines „Change-Log“ E-Mails</w:t>
+      </w:r>
+    </w:p>
+    <w:p>
+      <w:pPr>
+        <w:pStyle w:val="berschrift1"/>
+        <w:rPr>
+          <w:lang w:val="de-DE"/>
+        </w:rPr>
+      </w:pPr>
+      <w:bookmarkStart w:id="20" w:name="_Toc52527133"/>
+      <w:r>
+        <w:rPr>
+          <w:lang w:val="de-DE"/>
+        </w:rPr>
+        <w:t>7</w:t>
+      </w:r>
+      <w:r>
+        <w:rPr>
+          <w:lang w:val="de-DE"/>
+        </w:rPr>
+        <w:t xml:space="preserve"> Rahmenbedingungen</w:t>
+      </w:r>
+      <w:bookmarkEnd w:id="20"/>
+    </w:p>
+    <w:p>
+      <w:pPr>
+        <w:pStyle w:val="berschrift2"/>
+        <w:rPr>
+          <w:lang w:val="de-DE"/>
+        </w:rPr>
+      </w:pPr>
+      <w:bookmarkStart w:id="21" w:name="_Toc52527134"/>
+      <w:r>
+        <w:rPr>
+          <w:lang w:val="de-DE"/>
+        </w:rPr>
+        <w:t>7</w:t>
+      </w:r>
+      <w:r>
+        <w:rPr>
+          <w:lang w:val="de-DE"/>
+        </w:rPr>
+        <w:t>.1 Meilensteinplan</w:t>
+      </w:r>
+      <w:bookmarkEnd w:id="21"/>
     </w:p>
     <w:p>
       <w:pPr>
@@ -3788,7 +4577,6 @@
         <w:rPr>
           <w:lang w:val="de-DE"/>
         </w:rPr>
-        <w:lastRenderedPageBreak/>
         <w:t xml:space="preserve">erste </w:t>
       </w:r>
       <w:proofErr w:type="spellStart"/>
@@ -3885,14 +4673,20 @@
           <w:lang w:val="de-DE"/>
         </w:rPr>
       </w:pPr>
-      <w:bookmarkStart w:id="18" w:name="_Toc51922270"/>
-      <w:r>
-        <w:rPr>
-          <w:lang w:val="de-DE"/>
-        </w:rPr>
-        <w:t>6.2 Technische Anforderungen</w:t>
-      </w:r>
-      <w:bookmarkEnd w:id="18"/>
+      <w:bookmarkStart w:id="22" w:name="_Toc52527135"/>
+      <w:r>
+        <w:rPr>
+          <w:lang w:val="de-DE"/>
+        </w:rPr>
+        <w:t>7</w:t>
+      </w:r>
+      <w:r>
+        <w:rPr>
+          <w:lang w:val="de-DE"/>
+        </w:rPr>
+        <w:t>.2 Technische Anforderungen</w:t>
+      </w:r>
+      <w:bookmarkEnd w:id="22"/>
     </w:p>
     <w:p>
       <w:pPr>
@@ -3932,19 +4726,246 @@
     </w:p>
     <w:p>
       <w:pPr>
+        <w:pStyle w:val="berschrift2"/>
+        <w:rPr>
+          <w:lang w:val="de-DE"/>
+        </w:rPr>
+      </w:pPr>
+      <w:bookmarkStart w:id="23" w:name="_Toc52527136"/>
+      <w:r>
+        <w:rPr>
+          <w:lang w:val="de-DE"/>
+        </w:rPr>
+        <w:t>7.3 Verwendetet Technologien</w:t>
+      </w:r>
+      <w:bookmarkEnd w:id="23"/>
+    </w:p>
+    <w:p>
+      <w:pPr>
+        <w:pStyle w:val="Listenabsatz"/>
+        <w:numPr>
+          <w:ilvl w:val="0"/>
+          <w:numId w:val="7"/>
+        </w:numPr>
+        <w:rPr>
+          <w:lang w:val="de-DE"/>
+        </w:rPr>
+      </w:pPr>
+      <w:proofErr w:type="spellStart"/>
+      <w:r>
+        <w:rPr>
+          <w:lang w:val="de-DE"/>
+        </w:rPr>
+        <w:t>CosmosDB</w:t>
+      </w:r>
+      <w:proofErr w:type="spellEnd"/>
+    </w:p>
+    <w:p>
+      <w:pPr>
+        <w:pStyle w:val="Listenabsatz"/>
+        <w:numPr>
+          <w:ilvl w:val="0"/>
+          <w:numId w:val="7"/>
+        </w:numPr>
+        <w:rPr>
+          <w:lang w:val="de-DE"/>
+        </w:rPr>
+      </w:pPr>
+      <w:proofErr w:type="spellStart"/>
+      <w:r>
+        <w:rPr>
+          <w:lang w:val="de-DE"/>
+        </w:rPr>
+        <w:t>React</w:t>
+      </w:r>
+      <w:proofErr w:type="spellEnd"/>
+    </w:p>
+    <w:p>
+      <w:pPr>
+        <w:pStyle w:val="Listenabsatz"/>
+        <w:numPr>
+          <w:ilvl w:val="0"/>
+          <w:numId w:val="7"/>
+        </w:numPr>
+        <w:rPr>
+          <w:lang w:val="de-DE"/>
+        </w:rPr>
+      </w:pPr>
+      <w:proofErr w:type="spellStart"/>
+      <w:r>
+        <w:rPr>
+          <w:lang w:val="de-DE"/>
+        </w:rPr>
+        <w:t>Mongoose</w:t>
+      </w:r>
+      <w:proofErr w:type="spellEnd"/>
+    </w:p>
+    <w:p>
+      <w:pPr>
         <w:pStyle w:val="berschrift1"/>
         <w:rPr>
           <w:lang w:val="de-DE"/>
         </w:rPr>
       </w:pPr>
-      <w:bookmarkStart w:id="19" w:name="_Toc51922271"/>
-      <w:r>
-        <w:rPr>
-          <w:lang w:val="de-DE"/>
-        </w:rPr>
-        <w:t>7 Abnahmebedingungen</w:t>
-      </w:r>
-      <w:bookmarkEnd w:id="19"/>
+      <w:bookmarkStart w:id="24" w:name="_Toc52527137"/>
+      <w:r>
+        <w:rPr>
+          <w:lang w:val="de-DE"/>
+        </w:rPr>
+        <w:lastRenderedPageBreak/>
+        <w:t>8 Use Case Diagramm</w:t>
+      </w:r>
+      <w:bookmarkEnd w:id="24"/>
+    </w:p>
+    <w:p>
+      <w:pPr>
+        <w:rPr>
+          <w:lang w:val="de-DE"/>
+        </w:rPr>
+      </w:pPr>
+      <w:r>
+        <w:rPr>
+          <w:noProof/>
+          <w:lang w:val="de-DE"/>
+        </w:rPr>
+        <w:drawing>
+          <wp:inline distT="0" distB="0" distL="0" distR="0" wp14:anchorId="432F80FE" wp14:editId="42C431AE">
+            <wp:extent cx="5760720" cy="4072890"/>
+            <wp:effectExtent l="0" t="0" r="0" b="0"/>
+            <wp:docPr id="2" name="Grafik 2"/>
+            <wp:cNvGraphicFramePr>
+              <a:graphicFrameLocks xmlns:a="http://schemas.openxmlformats.org/drawingml/2006/main" noChangeAspect="1"/>
+            </wp:cNvGraphicFramePr>
+            <a:graphic xmlns:a="http://schemas.openxmlformats.org/drawingml/2006/main">
+              <a:graphicData uri="http://schemas.openxmlformats.org/drawingml/2006/picture">
+                <pic:pic xmlns:pic="http://schemas.openxmlformats.org/drawingml/2006/picture">
+                  <pic:nvPicPr>
+                    <pic:cNvPr id="2" name="Grafik 2"/>
+                    <pic:cNvPicPr/>
+                  </pic:nvPicPr>
+                  <pic:blipFill>
+                    <a:blip r:embed="rId8">
+                      <a:extLst>
+                        <a:ext uri="{28A0092B-C50C-407E-A947-70E740481C1C}">
+                          <a14:useLocalDpi xmlns:a14="http://schemas.microsoft.com/office/drawing/2010/main" val="0"/>
+                        </a:ext>
+                        <a:ext uri="{96DAC541-7B7A-43D3-8B79-37D633B846F1}">
+                          <asvg:svgBlip xmlns:asvg="http://schemas.microsoft.com/office/drawing/2016/SVG/main" r:embed="rId9"/>
+                        </a:ext>
+                      </a:extLst>
+                    </a:blip>
+                    <a:stretch>
+                      <a:fillRect/>
+                    </a:stretch>
+                  </pic:blipFill>
+                  <pic:spPr>
+                    <a:xfrm>
+                      <a:off x="0" y="0"/>
+                      <a:ext cx="5760720" cy="4072890"/>
+                    </a:xfrm>
+                    <a:prstGeom prst="rect">
+                      <a:avLst/>
+                    </a:prstGeom>
+                  </pic:spPr>
+                </pic:pic>
+              </a:graphicData>
+            </a:graphic>
+          </wp:inline>
+        </w:drawing>
+      </w:r>
+    </w:p>
+    <w:p>
+      <w:pPr>
+        <w:pStyle w:val="berschrift1"/>
+        <w:rPr>
+          <w:lang w:val="de-DE"/>
+        </w:rPr>
+      </w:pPr>
+      <w:bookmarkStart w:id="25" w:name="_Toc52527138"/>
+      <w:r>
+        <w:rPr>
+          <w:lang w:val="de-DE"/>
+        </w:rPr>
+        <w:t>9 GUI Entwurf</w:t>
+      </w:r>
+      <w:bookmarkEnd w:id="25"/>
+    </w:p>
+    <w:p>
+      <w:pPr>
+        <w:rPr>
+          <w:lang w:val="de-DE"/>
+        </w:rPr>
+      </w:pPr>
+      <w:r>
+        <w:rPr>
+          <w:noProof/>
+        </w:rPr>
+        <w:drawing>
+          <wp:inline distT="0" distB="0" distL="0" distR="0" wp14:anchorId="54AF5ADD" wp14:editId="627DC569">
+            <wp:extent cx="5760406" cy="3951798"/>
+            <wp:effectExtent l="0" t="0" r="0" b="0"/>
+            <wp:docPr id="1" name="Grafik 1"/>
+            <wp:cNvGraphicFramePr>
+              <a:graphicFrameLocks xmlns:a="http://schemas.openxmlformats.org/drawingml/2006/main" noChangeAspect="1"/>
+            </wp:cNvGraphicFramePr>
+            <a:graphic xmlns:a="http://schemas.openxmlformats.org/drawingml/2006/main">
+              <a:graphicData uri="http://schemas.openxmlformats.org/drawingml/2006/picture">
+                <pic:pic xmlns:pic="http://schemas.openxmlformats.org/drawingml/2006/picture">
+                  <pic:nvPicPr>
+                    <pic:cNvPr id="1" name=""/>
+                    <pic:cNvPicPr/>
+                  </pic:nvPicPr>
+                  <pic:blipFill rotWithShape="1">
+                    <a:blip r:embed="rId10"/>
+                    <a:srcRect t="11407" b="11975"/>
+                    <a:stretch/>
+                  </pic:blipFill>
+                  <pic:spPr bwMode="auto">
+                    <a:xfrm>
+                      <a:off x="0" y="0"/>
+                      <a:ext cx="5760720" cy="3952013"/>
+                    </a:xfrm>
+                    <a:prstGeom prst="rect">
+                      <a:avLst/>
+                    </a:prstGeom>
+                    <a:ln>
+                      <a:noFill/>
+                    </a:ln>
+                    <a:extLst>
+                      <a:ext uri="{53640926-AAD7-44D8-BBD7-CCE9431645EC}">
+                        <a14:shadowObscured xmlns:a14="http://schemas.microsoft.com/office/drawing/2010/main"/>
+                      </a:ext>
+                    </a:extLst>
+                  </pic:spPr>
+                </pic:pic>
+              </a:graphicData>
+            </a:graphic>
+          </wp:inline>
+        </w:drawing>
+      </w:r>
+    </w:p>
+    <w:p>
+      <w:pPr>
+        <w:pStyle w:val="berschrift1"/>
+        <w:rPr>
+          <w:lang w:val="de-DE"/>
+        </w:rPr>
+      </w:pPr>
+      <w:bookmarkStart w:id="26" w:name="_Toc52527139"/>
+      <w:r>
+        <w:rPr>
+          <w:lang w:val="de-DE"/>
+        </w:rPr>
+        <w:lastRenderedPageBreak/>
+        <w:t>10</w:t>
+      </w:r>
+      <w:r>
+        <w:rPr>
+          <w:lang w:val="de-DE"/>
+        </w:rPr>
+        <w:t xml:space="preserve"> Abnahmebedingungen</w:t>
+      </w:r>
+      <w:bookmarkEnd w:id="26"/>
     </w:p>
     <w:p>
       <w:pPr>
@@ -3998,7 +5019,7 @@
       </w:pPr>
     </w:p>
     <w:sectPr>
-      <w:footerReference w:type="default" r:id="rId8"/>
+      <w:footerReference w:type="default" r:id="rId11"/>
       <w:pgSz w:w="11906" w:h="16838"/>
       <w:pgMar w:top="1417" w:right="1417" w:bottom="1134" w:left="1417" w:header="708" w:footer="708" w:gutter="0"/>
       <w:pgNumType w:start="0"/>
@@ -4335,9 +5356,9 @@
     </w:lvl>
   </w:abstractNum>
   <w:abstractNum w:abstractNumId="2" w15:restartNumberingAfterBreak="0">
-    <w:nsid w:val="367F678C"/>
+    <w:nsid w:val="14E8409F"/>
     <w:multiLevelType w:val="hybridMultilevel"/>
-    <w:tmpl w:val="6798AF3A"/>
+    <w:tmpl w:val="B54C9474"/>
     <w:lvl w:ilvl="0" w:tplc="0C000001">
       <w:start w:val="1"/>
       <w:numFmt w:val="bullet"/>
@@ -4447,14 +5468,478 @@
       </w:rPr>
     </w:lvl>
   </w:abstractNum>
+  <w:abstractNum w:abstractNumId="3" w15:restartNumberingAfterBreak="0">
+    <w:nsid w:val="2A18052D"/>
+    <w:multiLevelType w:val="hybridMultilevel"/>
+    <w:tmpl w:val="5A909BAE"/>
+    <w:lvl w:ilvl="0" w:tplc="0C000001">
+      <w:start w:val="1"/>
+      <w:numFmt w:val="bullet"/>
+      <w:lvlText w:val=""/>
+      <w:lvlJc w:val="left"/>
+      <w:pPr>
+        <w:ind w:left="720" w:hanging="360"/>
+      </w:pPr>
+      <w:rPr>
+        <w:rFonts w:ascii="Symbol" w:hAnsi="Symbol" w:hint="default"/>
+      </w:rPr>
+    </w:lvl>
+    <w:lvl w:ilvl="1" w:tplc="0C000003" w:tentative="1">
+      <w:start w:val="1"/>
+      <w:numFmt w:val="bullet"/>
+      <w:lvlText w:val="o"/>
+      <w:lvlJc w:val="left"/>
+      <w:pPr>
+        <w:ind w:left="1440" w:hanging="360"/>
+      </w:pPr>
+      <w:rPr>
+        <w:rFonts w:ascii="Courier New" w:hAnsi="Courier New" w:cs="Courier New" w:hint="default"/>
+      </w:rPr>
+    </w:lvl>
+    <w:lvl w:ilvl="2" w:tplc="0C000005" w:tentative="1">
+      <w:start w:val="1"/>
+      <w:numFmt w:val="bullet"/>
+      <w:lvlText w:val=""/>
+      <w:lvlJc w:val="left"/>
+      <w:pPr>
+        <w:ind w:left="2160" w:hanging="360"/>
+      </w:pPr>
+      <w:rPr>
+        <w:rFonts w:ascii="Wingdings" w:hAnsi="Wingdings" w:hint="default"/>
+      </w:rPr>
+    </w:lvl>
+    <w:lvl w:ilvl="3" w:tplc="0C000001" w:tentative="1">
+      <w:start w:val="1"/>
+      <w:numFmt w:val="bullet"/>
+      <w:lvlText w:val=""/>
+      <w:lvlJc w:val="left"/>
+      <w:pPr>
+        <w:ind w:left="2880" w:hanging="360"/>
+      </w:pPr>
+      <w:rPr>
+        <w:rFonts w:ascii="Symbol" w:hAnsi="Symbol" w:hint="default"/>
+      </w:rPr>
+    </w:lvl>
+    <w:lvl w:ilvl="4" w:tplc="0C000003" w:tentative="1">
+      <w:start w:val="1"/>
+      <w:numFmt w:val="bullet"/>
+      <w:lvlText w:val="o"/>
+      <w:lvlJc w:val="left"/>
+      <w:pPr>
+        <w:ind w:left="3600" w:hanging="360"/>
+      </w:pPr>
+      <w:rPr>
+        <w:rFonts w:ascii="Courier New" w:hAnsi="Courier New" w:cs="Courier New" w:hint="default"/>
+      </w:rPr>
+    </w:lvl>
+    <w:lvl w:ilvl="5" w:tplc="0C000005" w:tentative="1">
+      <w:start w:val="1"/>
+      <w:numFmt w:val="bullet"/>
+      <w:lvlText w:val=""/>
+      <w:lvlJc w:val="left"/>
+      <w:pPr>
+        <w:ind w:left="4320" w:hanging="360"/>
+      </w:pPr>
+      <w:rPr>
+        <w:rFonts w:ascii="Wingdings" w:hAnsi="Wingdings" w:hint="default"/>
+      </w:rPr>
+    </w:lvl>
+    <w:lvl w:ilvl="6" w:tplc="0C000001" w:tentative="1">
+      <w:start w:val="1"/>
+      <w:numFmt w:val="bullet"/>
+      <w:lvlText w:val=""/>
+      <w:lvlJc w:val="left"/>
+      <w:pPr>
+        <w:ind w:left="5040" w:hanging="360"/>
+      </w:pPr>
+      <w:rPr>
+        <w:rFonts w:ascii="Symbol" w:hAnsi="Symbol" w:hint="default"/>
+      </w:rPr>
+    </w:lvl>
+    <w:lvl w:ilvl="7" w:tplc="0C000003" w:tentative="1">
+      <w:start w:val="1"/>
+      <w:numFmt w:val="bullet"/>
+      <w:lvlText w:val="o"/>
+      <w:lvlJc w:val="left"/>
+      <w:pPr>
+        <w:ind w:left="5760" w:hanging="360"/>
+      </w:pPr>
+      <w:rPr>
+        <w:rFonts w:ascii="Courier New" w:hAnsi="Courier New" w:cs="Courier New" w:hint="default"/>
+      </w:rPr>
+    </w:lvl>
+    <w:lvl w:ilvl="8" w:tplc="0C000005" w:tentative="1">
+      <w:start w:val="1"/>
+      <w:numFmt w:val="bullet"/>
+      <w:lvlText w:val=""/>
+      <w:lvlJc w:val="left"/>
+      <w:pPr>
+        <w:ind w:left="6480" w:hanging="360"/>
+      </w:pPr>
+      <w:rPr>
+        <w:rFonts w:ascii="Wingdings" w:hAnsi="Wingdings" w:hint="default"/>
+      </w:rPr>
+    </w:lvl>
+  </w:abstractNum>
+  <w:abstractNum w:abstractNumId="4" w15:restartNumberingAfterBreak="0">
+    <w:nsid w:val="367F678C"/>
+    <w:multiLevelType w:val="hybridMultilevel"/>
+    <w:tmpl w:val="6798AF3A"/>
+    <w:lvl w:ilvl="0" w:tplc="0C000001">
+      <w:start w:val="1"/>
+      <w:numFmt w:val="bullet"/>
+      <w:lvlText w:val=""/>
+      <w:lvlJc w:val="left"/>
+      <w:pPr>
+        <w:ind w:left="720" w:hanging="360"/>
+      </w:pPr>
+      <w:rPr>
+        <w:rFonts w:ascii="Symbol" w:hAnsi="Symbol" w:hint="default"/>
+      </w:rPr>
+    </w:lvl>
+    <w:lvl w:ilvl="1" w:tplc="0C000003" w:tentative="1">
+      <w:start w:val="1"/>
+      <w:numFmt w:val="bullet"/>
+      <w:lvlText w:val="o"/>
+      <w:lvlJc w:val="left"/>
+      <w:pPr>
+        <w:ind w:left="1440" w:hanging="360"/>
+      </w:pPr>
+      <w:rPr>
+        <w:rFonts w:ascii="Courier New" w:hAnsi="Courier New" w:cs="Courier New" w:hint="default"/>
+      </w:rPr>
+    </w:lvl>
+    <w:lvl w:ilvl="2" w:tplc="0C000005" w:tentative="1">
+      <w:start w:val="1"/>
+      <w:numFmt w:val="bullet"/>
+      <w:lvlText w:val=""/>
+      <w:lvlJc w:val="left"/>
+      <w:pPr>
+        <w:ind w:left="2160" w:hanging="360"/>
+      </w:pPr>
+      <w:rPr>
+        <w:rFonts w:ascii="Wingdings" w:hAnsi="Wingdings" w:hint="default"/>
+      </w:rPr>
+    </w:lvl>
+    <w:lvl w:ilvl="3" w:tplc="0C000001" w:tentative="1">
+      <w:start w:val="1"/>
+      <w:numFmt w:val="bullet"/>
+      <w:lvlText w:val=""/>
+      <w:lvlJc w:val="left"/>
+      <w:pPr>
+        <w:ind w:left="2880" w:hanging="360"/>
+      </w:pPr>
+      <w:rPr>
+        <w:rFonts w:ascii="Symbol" w:hAnsi="Symbol" w:hint="default"/>
+      </w:rPr>
+    </w:lvl>
+    <w:lvl w:ilvl="4" w:tplc="0C000003" w:tentative="1">
+      <w:start w:val="1"/>
+      <w:numFmt w:val="bullet"/>
+      <w:lvlText w:val="o"/>
+      <w:lvlJc w:val="left"/>
+      <w:pPr>
+        <w:ind w:left="3600" w:hanging="360"/>
+      </w:pPr>
+      <w:rPr>
+        <w:rFonts w:ascii="Courier New" w:hAnsi="Courier New" w:cs="Courier New" w:hint="default"/>
+      </w:rPr>
+    </w:lvl>
+    <w:lvl w:ilvl="5" w:tplc="0C000005" w:tentative="1">
+      <w:start w:val="1"/>
+      <w:numFmt w:val="bullet"/>
+      <w:lvlText w:val=""/>
+      <w:lvlJc w:val="left"/>
+      <w:pPr>
+        <w:ind w:left="4320" w:hanging="360"/>
+      </w:pPr>
+      <w:rPr>
+        <w:rFonts w:ascii="Wingdings" w:hAnsi="Wingdings" w:hint="default"/>
+      </w:rPr>
+    </w:lvl>
+    <w:lvl w:ilvl="6" w:tplc="0C000001" w:tentative="1">
+      <w:start w:val="1"/>
+      <w:numFmt w:val="bullet"/>
+      <w:lvlText w:val=""/>
+      <w:lvlJc w:val="left"/>
+      <w:pPr>
+        <w:ind w:left="5040" w:hanging="360"/>
+      </w:pPr>
+      <w:rPr>
+        <w:rFonts w:ascii="Symbol" w:hAnsi="Symbol" w:hint="default"/>
+      </w:rPr>
+    </w:lvl>
+    <w:lvl w:ilvl="7" w:tplc="0C000003" w:tentative="1">
+      <w:start w:val="1"/>
+      <w:numFmt w:val="bullet"/>
+      <w:lvlText w:val="o"/>
+      <w:lvlJc w:val="left"/>
+      <w:pPr>
+        <w:ind w:left="5760" w:hanging="360"/>
+      </w:pPr>
+      <w:rPr>
+        <w:rFonts w:ascii="Courier New" w:hAnsi="Courier New" w:cs="Courier New" w:hint="default"/>
+      </w:rPr>
+    </w:lvl>
+    <w:lvl w:ilvl="8" w:tplc="0C000005" w:tentative="1">
+      <w:start w:val="1"/>
+      <w:numFmt w:val="bullet"/>
+      <w:lvlText w:val=""/>
+      <w:lvlJc w:val="left"/>
+      <w:pPr>
+        <w:ind w:left="6480" w:hanging="360"/>
+      </w:pPr>
+      <w:rPr>
+        <w:rFonts w:ascii="Wingdings" w:hAnsi="Wingdings" w:hint="default"/>
+      </w:rPr>
+    </w:lvl>
+  </w:abstractNum>
+  <w:abstractNum w:abstractNumId="5" w15:restartNumberingAfterBreak="0">
+    <w:nsid w:val="6F362C0A"/>
+    <w:multiLevelType w:val="hybridMultilevel"/>
+    <w:tmpl w:val="56E02088"/>
+    <w:lvl w:ilvl="0" w:tplc="0C000001">
+      <w:start w:val="1"/>
+      <w:numFmt w:val="bullet"/>
+      <w:lvlText w:val=""/>
+      <w:lvlJc w:val="left"/>
+      <w:pPr>
+        <w:ind w:left="720" w:hanging="360"/>
+      </w:pPr>
+      <w:rPr>
+        <w:rFonts w:ascii="Symbol" w:hAnsi="Symbol" w:hint="default"/>
+      </w:rPr>
+    </w:lvl>
+    <w:lvl w:ilvl="1" w:tplc="0C000003" w:tentative="1">
+      <w:start w:val="1"/>
+      <w:numFmt w:val="bullet"/>
+      <w:lvlText w:val="o"/>
+      <w:lvlJc w:val="left"/>
+      <w:pPr>
+        <w:ind w:left="1440" w:hanging="360"/>
+      </w:pPr>
+      <w:rPr>
+        <w:rFonts w:ascii="Courier New" w:hAnsi="Courier New" w:cs="Courier New" w:hint="default"/>
+      </w:rPr>
+    </w:lvl>
+    <w:lvl w:ilvl="2" w:tplc="0C000005" w:tentative="1">
+      <w:start w:val="1"/>
+      <w:numFmt w:val="bullet"/>
+      <w:lvlText w:val=""/>
+      <w:lvlJc w:val="left"/>
+      <w:pPr>
+        <w:ind w:left="2160" w:hanging="360"/>
+      </w:pPr>
+      <w:rPr>
+        <w:rFonts w:ascii="Wingdings" w:hAnsi="Wingdings" w:hint="default"/>
+      </w:rPr>
+    </w:lvl>
+    <w:lvl w:ilvl="3" w:tplc="0C000001" w:tentative="1">
+      <w:start w:val="1"/>
+      <w:numFmt w:val="bullet"/>
+      <w:lvlText w:val=""/>
+      <w:lvlJc w:val="left"/>
+      <w:pPr>
+        <w:ind w:left="2880" w:hanging="360"/>
+      </w:pPr>
+      <w:rPr>
+        <w:rFonts w:ascii="Symbol" w:hAnsi="Symbol" w:hint="default"/>
+      </w:rPr>
+    </w:lvl>
+    <w:lvl w:ilvl="4" w:tplc="0C000003" w:tentative="1">
+      <w:start w:val="1"/>
+      <w:numFmt w:val="bullet"/>
+      <w:lvlText w:val="o"/>
+      <w:lvlJc w:val="left"/>
+      <w:pPr>
+        <w:ind w:left="3600" w:hanging="360"/>
+      </w:pPr>
+      <w:rPr>
+        <w:rFonts w:ascii="Courier New" w:hAnsi="Courier New" w:cs="Courier New" w:hint="default"/>
+      </w:rPr>
+    </w:lvl>
+    <w:lvl w:ilvl="5" w:tplc="0C000005" w:tentative="1">
+      <w:start w:val="1"/>
+      <w:numFmt w:val="bullet"/>
+      <w:lvlText w:val=""/>
+      <w:lvlJc w:val="left"/>
+      <w:pPr>
+        <w:ind w:left="4320" w:hanging="360"/>
+      </w:pPr>
+      <w:rPr>
+        <w:rFonts w:ascii="Wingdings" w:hAnsi="Wingdings" w:hint="default"/>
+      </w:rPr>
+    </w:lvl>
+    <w:lvl w:ilvl="6" w:tplc="0C000001" w:tentative="1">
+      <w:start w:val="1"/>
+      <w:numFmt w:val="bullet"/>
+      <w:lvlText w:val=""/>
+      <w:lvlJc w:val="left"/>
+      <w:pPr>
+        <w:ind w:left="5040" w:hanging="360"/>
+      </w:pPr>
+      <w:rPr>
+        <w:rFonts w:ascii="Symbol" w:hAnsi="Symbol" w:hint="default"/>
+      </w:rPr>
+    </w:lvl>
+    <w:lvl w:ilvl="7" w:tplc="0C000003" w:tentative="1">
+      <w:start w:val="1"/>
+      <w:numFmt w:val="bullet"/>
+      <w:lvlText w:val="o"/>
+      <w:lvlJc w:val="left"/>
+      <w:pPr>
+        <w:ind w:left="5760" w:hanging="360"/>
+      </w:pPr>
+      <w:rPr>
+        <w:rFonts w:ascii="Courier New" w:hAnsi="Courier New" w:cs="Courier New" w:hint="default"/>
+      </w:rPr>
+    </w:lvl>
+    <w:lvl w:ilvl="8" w:tplc="0C000005" w:tentative="1">
+      <w:start w:val="1"/>
+      <w:numFmt w:val="bullet"/>
+      <w:lvlText w:val=""/>
+      <w:lvlJc w:val="left"/>
+      <w:pPr>
+        <w:ind w:left="6480" w:hanging="360"/>
+      </w:pPr>
+      <w:rPr>
+        <w:rFonts w:ascii="Wingdings" w:hAnsi="Wingdings" w:hint="default"/>
+      </w:rPr>
+    </w:lvl>
+  </w:abstractNum>
+  <w:abstractNum w:abstractNumId="6" w15:restartNumberingAfterBreak="0">
+    <w:nsid w:val="752B4B23"/>
+    <w:multiLevelType w:val="hybridMultilevel"/>
+    <w:tmpl w:val="84540106"/>
+    <w:lvl w:ilvl="0" w:tplc="0C000001">
+      <w:start w:val="1"/>
+      <w:numFmt w:val="bullet"/>
+      <w:lvlText w:val=""/>
+      <w:lvlJc w:val="left"/>
+      <w:pPr>
+        <w:ind w:left="720" w:hanging="360"/>
+      </w:pPr>
+      <w:rPr>
+        <w:rFonts w:ascii="Symbol" w:hAnsi="Symbol" w:hint="default"/>
+      </w:rPr>
+    </w:lvl>
+    <w:lvl w:ilvl="1" w:tplc="0C000003" w:tentative="1">
+      <w:start w:val="1"/>
+      <w:numFmt w:val="bullet"/>
+      <w:lvlText w:val="o"/>
+      <w:lvlJc w:val="left"/>
+      <w:pPr>
+        <w:ind w:left="1440" w:hanging="360"/>
+      </w:pPr>
+      <w:rPr>
+        <w:rFonts w:ascii="Courier New" w:hAnsi="Courier New" w:cs="Courier New" w:hint="default"/>
+      </w:rPr>
+    </w:lvl>
+    <w:lvl w:ilvl="2" w:tplc="0C000005" w:tentative="1">
+      <w:start w:val="1"/>
+      <w:numFmt w:val="bullet"/>
+      <w:lvlText w:val=""/>
+      <w:lvlJc w:val="left"/>
+      <w:pPr>
+        <w:ind w:left="2160" w:hanging="360"/>
+      </w:pPr>
+      <w:rPr>
+        <w:rFonts w:ascii="Wingdings" w:hAnsi="Wingdings" w:hint="default"/>
+      </w:rPr>
+    </w:lvl>
+    <w:lvl w:ilvl="3" w:tplc="0C000001" w:tentative="1">
+      <w:start w:val="1"/>
+      <w:numFmt w:val="bullet"/>
+      <w:lvlText w:val=""/>
+      <w:lvlJc w:val="left"/>
+      <w:pPr>
+        <w:ind w:left="2880" w:hanging="360"/>
+      </w:pPr>
+      <w:rPr>
+        <w:rFonts w:ascii="Symbol" w:hAnsi="Symbol" w:hint="default"/>
+      </w:rPr>
+    </w:lvl>
+    <w:lvl w:ilvl="4" w:tplc="0C000003" w:tentative="1">
+      <w:start w:val="1"/>
+      <w:numFmt w:val="bullet"/>
+      <w:lvlText w:val="o"/>
+      <w:lvlJc w:val="left"/>
+      <w:pPr>
+        <w:ind w:left="3600" w:hanging="360"/>
+      </w:pPr>
+      <w:rPr>
+        <w:rFonts w:ascii="Courier New" w:hAnsi="Courier New" w:cs="Courier New" w:hint="default"/>
+      </w:rPr>
+    </w:lvl>
+    <w:lvl w:ilvl="5" w:tplc="0C000005" w:tentative="1">
+      <w:start w:val="1"/>
+      <w:numFmt w:val="bullet"/>
+      <w:lvlText w:val=""/>
+      <w:lvlJc w:val="left"/>
+      <w:pPr>
+        <w:ind w:left="4320" w:hanging="360"/>
+      </w:pPr>
+      <w:rPr>
+        <w:rFonts w:ascii="Wingdings" w:hAnsi="Wingdings" w:hint="default"/>
+      </w:rPr>
+    </w:lvl>
+    <w:lvl w:ilvl="6" w:tplc="0C000001" w:tentative="1">
+      <w:start w:val="1"/>
+      <w:numFmt w:val="bullet"/>
+      <w:lvlText w:val=""/>
+      <w:lvlJc w:val="left"/>
+      <w:pPr>
+        <w:ind w:left="5040" w:hanging="360"/>
+      </w:pPr>
+      <w:rPr>
+        <w:rFonts w:ascii="Symbol" w:hAnsi="Symbol" w:hint="default"/>
+      </w:rPr>
+    </w:lvl>
+    <w:lvl w:ilvl="7" w:tplc="0C000003" w:tentative="1">
+      <w:start w:val="1"/>
+      <w:numFmt w:val="bullet"/>
+      <w:lvlText w:val="o"/>
+      <w:lvlJc w:val="left"/>
+      <w:pPr>
+        <w:ind w:left="5760" w:hanging="360"/>
+      </w:pPr>
+      <w:rPr>
+        <w:rFonts w:ascii="Courier New" w:hAnsi="Courier New" w:cs="Courier New" w:hint="default"/>
+      </w:rPr>
+    </w:lvl>
+    <w:lvl w:ilvl="8" w:tplc="0C000005" w:tentative="1">
+      <w:start w:val="1"/>
+      <w:numFmt w:val="bullet"/>
+      <w:lvlText w:val=""/>
+      <w:lvlJc w:val="left"/>
+      <w:pPr>
+        <w:ind w:left="6480" w:hanging="360"/>
+      </w:pPr>
+      <w:rPr>
+        <w:rFonts w:ascii="Wingdings" w:hAnsi="Wingdings" w:hint="default"/>
+      </w:rPr>
+    </w:lvl>
+  </w:abstractNum>
   <w:num w:numId="1">
     <w:abstractNumId w:val="0"/>
   </w:num>
   <w:num w:numId="2">
-    <w:abstractNumId w:val="2"/>
+    <w:abstractNumId w:val="4"/>
   </w:num>
   <w:num w:numId="3">
     <w:abstractNumId w:val="1"/>
+  </w:num>
+  <w:num w:numId="4">
+    <w:abstractNumId w:val="3"/>
+  </w:num>
+  <w:num w:numId="5">
+    <w:abstractNumId w:val="2"/>
+  </w:num>
+  <w:num w:numId="6">
+    <w:abstractNumId w:val="6"/>
+  </w:num>
+  <w:num w:numId="7">
+    <w:abstractNumId w:val="5"/>
   </w:num>
 </w:numbering>
 </file>

</xml_diff>